<commit_message>
Version to send to ML
</commit_message>
<xml_diff>
--- a/GrandFinale02_spComments.docx
+++ b/GrandFinale02_spComments.docx
@@ -62,18 +62,26 @@
         </w:rPr>
         <w:t xml:space="preserve">This season has been about meaning, and it has been about formations and transformations and </w:t>
       </w:r>
-      <w:commentRangeStart w:id="0"/>
+      <w:r>
+        <w:fldChar w:fldCharType="begin"/>
+      </w:r>
+      <w:r/>
+      <w:r>
+        <w:fldChar w:fldCharType="separate"/>
+      </w:r>
       <w:r>
         <w:rPr>
           <w:rFonts w:ascii="Times New Roman" w:hAnsi="Times New Roman"/>
         </w:rPr>
         <w:t xml:space="preserve">the intersections </w:t>
       </w:r>
-      <w:commentRangeEnd w:id="0"/>
-      <w:r>
-        <w:rPr>
-          <w:rFonts w:ascii="Times New Roman" w:hAnsi="Times New Roman"/>
-        </w:rPr>
+      <w:r>
+        <w:rPr>
+          <w:rFonts w:ascii="Times New Roman" w:hAnsi="Times New Roman"/>
+        </w:rPr>
+      </w:r>
+      <w:r>
+        <w:fldChar w:fldCharType="end"/>
       </w:r>
       <w:r>
         <w:rPr>
@@ -85,6 +93,12 @@
         <w:rPr>
           <w:rFonts w:ascii="Times New Roman" w:hAnsi="Times New Roman"/>
         </w:rPr>
+        <w:commentReference w:id="1"/>
+      </w:r>
+      <w:r>
+        <w:rPr>
+          <w:rFonts w:ascii="Times New Roman" w:hAnsi="Times New Roman"/>
+        </w:rPr>
         <w:t xml:space="preserve">of these. And it has been about </w:t>
       </w:r>
       <w:r>
@@ -128,24 +142,38 @@
         </w:rPr>
         <w:t xml:space="preserve">This season has been written during one of the most transformative periods of my life, so much so that the conclusions of some episodes changed into their polar opposites during the writing process. Hence the two voices, one from before called "Me" and one in the process of transformation called "Notme". Notme has also been the voice of a plethora of people at different levels of closeness against which I have wielded my arrogance and preconceptions, voices </w:t>
       </w:r>
-      <w:commentRangeStart w:id="1"/>
+      <w:r>
+        <w:fldChar w:fldCharType="begin"/>
+      </w:r>
+      <w:r/>
+      <w:r>
+        <w:fldChar w:fldCharType="separate"/>
+      </w:r>
       <w:r>
         <w:rPr>
           <w:rFonts w:ascii="Times New Roman" w:hAnsi="Times New Roman"/>
         </w:rPr>
         <w:t>who</w:t>
       </w:r>
-      <w:commentRangeEnd w:id="1"/>
-      <w:r>
-        <w:rPr>
-          <w:rFonts w:ascii="Times New Roman" w:hAnsi="Times New Roman"/>
-        </w:rPr>
-      </w:r>
-      <w:r>
-        <w:rPr>
-          <w:rFonts w:ascii="Times New Roman" w:hAnsi="Times New Roman"/>
-        </w:rPr>
-        <w:commentReference w:id="1"/>
+      <w:r>
+        <w:rPr>
+          <w:rFonts w:ascii="Times New Roman" w:hAnsi="Times New Roman"/>
+        </w:rPr>
+      </w:r>
+      <w:r>
+        <w:fldChar w:fldCharType="end"/>
+      </w:r>
+      <w:r>
+        <w:rPr>
+          <w:rFonts w:ascii="Times New Roman" w:hAnsi="Times New Roman"/>
+        </w:rPr>
+        <w:commentReference w:id="2"/>
+      </w:r>
+      <w:r>
+        <w:rPr>
+          <w:rFonts w:ascii="Times New Roman" w:hAnsi="Times New Roman"/>
+        </w:rPr>
+        <w:commentReference w:id="3"/>
       </w:r>
       <w:r>
         <w:rPr>
@@ -282,24 +310,32 @@
         </w:rPr>
         <w:t xml:space="preserve">Modernity will be the focus of Season 2, but for now I </w:t>
       </w:r>
-      <w:commentRangeStart w:id="2"/>
+      <w:r>
+        <w:fldChar w:fldCharType="begin"/>
+      </w:r>
+      <w:r/>
+      <w:r>
+        <w:fldChar w:fldCharType="separate"/>
+      </w:r>
       <w:r>
         <w:rPr>
           <w:rFonts w:ascii="Times New Roman" w:hAnsi="Times New Roman"/>
         </w:rPr>
         <w:t>need</w:t>
       </w:r>
-      <w:commentRangeEnd w:id="2"/>
-      <w:r>
-        <w:rPr>
-          <w:rFonts w:ascii="Times New Roman" w:hAnsi="Times New Roman"/>
-        </w:rPr>
-      </w:r>
-      <w:r>
-        <w:rPr>
-          <w:rFonts w:ascii="Times New Roman" w:hAnsi="Times New Roman"/>
-        </w:rPr>
-        <w:commentReference w:id="2"/>
+      <w:r>
+        <w:rPr>
+          <w:rFonts w:ascii="Times New Roman" w:hAnsi="Times New Roman"/>
+        </w:rPr>
+      </w:r>
+      <w:r>
+        <w:fldChar w:fldCharType="end"/>
+      </w:r>
+      <w:r>
+        <w:rPr>
+          <w:rFonts w:ascii="Times New Roman" w:hAnsi="Times New Roman"/>
+        </w:rPr>
+        <w:commentReference w:id="4"/>
       </w:r>
       <w:r>
         <w:rPr>
@@ -321,24 +357,32 @@
         </w:rPr>
         <w:t xml:space="preserve">, which is an integral part of modernity. </w:t>
       </w:r>
-      <w:commentRangeStart w:id="3"/>
+      <w:r>
+        <w:fldChar w:fldCharType="begin"/>
+      </w:r>
+      <w:r/>
+      <w:r>
+        <w:fldChar w:fldCharType="separate"/>
+      </w:r>
       <w:r>
         <w:rPr>
           <w:rFonts w:ascii="Times New Roman" w:hAnsi="Times New Roman"/>
         </w:rPr>
         <w:t>A project encapsulates and combines the concepts of transformations and the notion that change is good</w:t>
       </w:r>
-      <w:commentRangeEnd w:id="3"/>
-      <w:r>
-        <w:rPr>
-          <w:rFonts w:ascii="Times New Roman" w:hAnsi="Times New Roman"/>
-        </w:rPr>
-      </w:r>
-      <w:r>
-        <w:rPr>
-          <w:rFonts w:ascii="Times New Roman" w:hAnsi="Times New Roman"/>
-        </w:rPr>
-        <w:commentReference w:id="3"/>
+      <w:r>
+        <w:rPr>
+          <w:rFonts w:ascii="Times New Roman" w:hAnsi="Times New Roman"/>
+        </w:rPr>
+      </w:r>
+      <w:r>
+        <w:fldChar w:fldCharType="end"/>
+      </w:r>
+      <w:r>
+        <w:rPr>
+          <w:rFonts w:ascii="Times New Roman" w:hAnsi="Times New Roman"/>
+        </w:rPr>
+        <w:commentReference w:id="5"/>
       </w:r>
       <w:r>
         <w:rPr>
@@ -446,24 +490,38 @@
         </w:rPr>
         <w:t xml:space="preserve">, is the significance events have on a cosmic or metaphysical level, </w:t>
       </w:r>
-      <w:commentRangeStart w:id="4"/>
+      <w:r>
+        <w:fldChar w:fldCharType="begin"/>
+      </w:r>
+      <w:r/>
+      <w:r>
+        <w:fldChar w:fldCharType="separate"/>
+      </w:r>
       <w:r>
         <w:rPr>
           <w:rFonts w:ascii="Times New Roman" w:hAnsi="Times New Roman"/>
         </w:rPr>
         <w:t>and</w:t>
       </w:r>
-      <w:commentRangeEnd w:id="4"/>
-      <w:r>
-        <w:rPr>
-          <w:rFonts w:ascii="Times New Roman" w:hAnsi="Times New Roman"/>
-        </w:rPr>
-      </w:r>
-      <w:r>
-        <w:rPr>
-          <w:rFonts w:ascii="Times New Roman" w:hAnsi="Times New Roman"/>
-        </w:rPr>
-        <w:commentReference w:id="4"/>
+      <w:r>
+        <w:rPr>
+          <w:rFonts w:ascii="Times New Roman" w:hAnsi="Times New Roman"/>
+        </w:rPr>
+      </w:r>
+      <w:r>
+        <w:fldChar w:fldCharType="end"/>
+      </w:r>
+      <w:r>
+        <w:rPr>
+          <w:rFonts w:ascii="Times New Roman" w:hAnsi="Times New Roman"/>
+        </w:rPr>
+        <w:commentReference w:id="6"/>
+      </w:r>
+      <w:r>
+        <w:rPr>
+          <w:rFonts w:ascii="Times New Roman" w:hAnsi="Times New Roman"/>
+        </w:rPr>
+        <w:commentReference w:id="7"/>
       </w:r>
       <w:r>
         <w:rPr>
@@ -529,24 +587,38 @@
         </w:rPr>
         <w:t xml:space="preserve">, on the other hand, is quite significant to how I perceive the world. We are biological creatures, and our perception of the world, both physical and abstract, depends on our biology. This decides the way we categorise our surroundings, turning stuff into separate items. How we differentiate between rocks, pebbles, and boulders, between milk, yogurt, butter, and cream, </w:t>
       </w:r>
-      <w:commentRangeStart w:id="5"/>
+      <w:r>
+        <w:fldChar w:fldCharType="begin"/>
+      </w:r>
+      <w:r/>
+      <w:r>
+        <w:fldChar w:fldCharType="separate"/>
+      </w:r>
       <w:r>
         <w:rPr>
           <w:rFonts w:ascii="Times New Roman" w:hAnsi="Times New Roman"/>
         </w:rPr>
         <w:t>between</w:t>
       </w:r>
-      <w:commentRangeEnd w:id="5"/>
-      <w:r>
-        <w:rPr>
-          <w:rFonts w:ascii="Times New Roman" w:hAnsi="Times New Roman"/>
-        </w:rPr>
-      </w:r>
-      <w:r>
-        <w:rPr>
-          <w:rFonts w:ascii="Times New Roman" w:hAnsi="Times New Roman"/>
-        </w:rPr>
-        <w:commentReference w:id="5"/>
+      <w:r>
+        <w:rPr>
+          <w:rFonts w:ascii="Times New Roman" w:hAnsi="Times New Roman"/>
+        </w:rPr>
+      </w:r>
+      <w:r>
+        <w:fldChar w:fldCharType="end"/>
+      </w:r>
+      <w:r>
+        <w:rPr>
+          <w:rFonts w:ascii="Times New Roman" w:hAnsi="Times New Roman"/>
+        </w:rPr>
+        <w:commentReference w:id="8"/>
+      </w:r>
+      <w:r>
+        <w:rPr>
+          <w:rFonts w:ascii="Times New Roman" w:hAnsi="Times New Roman"/>
+        </w:rPr>
+        <w:commentReference w:id="9"/>
       </w:r>
       <w:r>
         <w:rPr>
@@ -554,24 +626,38 @@
         </w:rPr>
         <w:t xml:space="preserve"> men, dolls, boys, women, girls, trees, bushes, statues, statutes, rules, institutions, circles, rectangles. These categories we learn, and we learn them during our cultural upbringing, and what we learn is not only to </w:t>
       </w:r>
-      <w:commentRangeStart w:id="6"/>
+      <w:r>
+        <w:fldChar w:fldCharType="begin"/>
+      </w:r>
+      <w:r/>
+      <w:r>
+        <w:fldChar w:fldCharType="separate"/>
+      </w:r>
       <w:r>
         <w:rPr>
           <w:rFonts w:ascii="Times New Roman" w:hAnsi="Times New Roman"/>
         </w:rPr>
         <w:t>deliminate</w:t>
       </w:r>
-      <w:commentRangeEnd w:id="6"/>
-      <w:r>
-        <w:rPr>
-          <w:rFonts w:ascii="Times New Roman" w:hAnsi="Times New Roman"/>
-        </w:rPr>
-      </w:r>
-      <w:r>
-        <w:rPr>
-          <w:rFonts w:ascii="Times New Roman" w:hAnsi="Times New Roman"/>
-        </w:rPr>
-        <w:commentReference w:id="6"/>
+      <w:r>
+        <w:rPr>
+          <w:rFonts w:ascii="Times New Roman" w:hAnsi="Times New Roman"/>
+        </w:rPr>
+      </w:r>
+      <w:r>
+        <w:fldChar w:fldCharType="end"/>
+      </w:r>
+      <w:r>
+        <w:rPr>
+          <w:rFonts w:ascii="Times New Roman" w:hAnsi="Times New Roman"/>
+        </w:rPr>
+        <w:commentReference w:id="10"/>
+      </w:r>
+      <w:r>
+        <w:rPr>
+          <w:rFonts w:ascii="Times New Roman" w:hAnsi="Times New Roman"/>
+        </w:rPr>
+        <w:commentReference w:id="11"/>
       </w:r>
       <w:r>
         <w:rPr>
@@ -937,24 +1023,38 @@
           <w:rFonts w:ascii="Times New Roman" w:hAnsi="Times New Roman"/>
         </w:rPr>
       </w:pPr>
-      <w:commentRangeStart w:id="7"/>
+      <w:r>
+        <w:fldChar w:fldCharType="begin"/>
+      </w:r>
+      <w:r/>
+      <w:r>
+        <w:fldChar w:fldCharType="separate"/>
+      </w:r>
       <w:r>
         <w:rPr>
           <w:rFonts w:ascii="Times New Roman" w:hAnsi="Times New Roman"/>
         </w:rPr>
         <w:t>This</w:t>
       </w:r>
-      <w:commentRangeEnd w:id="7"/>
-      <w:r>
-        <w:rPr>
-          <w:rFonts w:ascii="Times New Roman" w:hAnsi="Times New Roman"/>
-        </w:rPr>
-      </w:r>
-      <w:r>
-        <w:rPr>
-          <w:rFonts w:ascii="Times New Roman" w:hAnsi="Times New Roman"/>
-        </w:rPr>
-        <w:commentReference w:id="7"/>
+      <w:r>
+        <w:rPr>
+          <w:rFonts w:ascii="Times New Roman" w:hAnsi="Times New Roman"/>
+        </w:rPr>
+      </w:r>
+      <w:r>
+        <w:fldChar w:fldCharType="end"/>
+      </w:r>
+      <w:r>
+        <w:rPr>
+          <w:rFonts w:ascii="Times New Roman" w:hAnsi="Times New Roman"/>
+        </w:rPr>
+        <w:commentReference w:id="12"/>
+      </w:r>
+      <w:r>
+        <w:rPr>
+          <w:rFonts w:ascii="Times New Roman" w:hAnsi="Times New Roman"/>
+        </w:rPr>
+        <w:commentReference w:id="13"/>
       </w:r>
       <w:r>
         <w:rPr>
@@ -1080,24 +1180,38 @@
         </w:rPr>
         <w:t xml:space="preserve">. When cosmic meaning is declared absent, usually by death of God, its </w:t>
       </w:r>
-      <w:commentRangeStart w:id="8"/>
+      <w:r>
+        <w:fldChar w:fldCharType="begin"/>
+      </w:r>
+      <w:r/>
+      <w:r>
+        <w:fldChar w:fldCharType="separate"/>
+      </w:r>
       <w:r>
         <w:rPr>
           <w:rFonts w:ascii="Times New Roman" w:hAnsi="Times New Roman"/>
         </w:rPr>
         <w:t>insignificance is often missed</w:t>
       </w:r>
-      <w:commentRangeEnd w:id="8"/>
-      <w:r>
-        <w:rPr>
-          <w:rFonts w:ascii="Times New Roman" w:hAnsi="Times New Roman"/>
-        </w:rPr>
-      </w:r>
-      <w:r>
-        <w:rPr>
-          <w:rFonts w:ascii="Times New Roman" w:hAnsi="Times New Roman"/>
-        </w:rPr>
-        <w:commentReference w:id="8"/>
+      <w:r>
+        <w:rPr>
+          <w:rFonts w:ascii="Times New Roman" w:hAnsi="Times New Roman"/>
+        </w:rPr>
+      </w:r>
+      <w:r>
+        <w:fldChar w:fldCharType="end"/>
+      </w:r>
+      <w:r>
+        <w:rPr>
+          <w:rFonts w:ascii="Times New Roman" w:hAnsi="Times New Roman"/>
+        </w:rPr>
+        <w:commentReference w:id="14"/>
+      </w:r>
+      <w:r>
+        <w:rPr>
+          <w:rFonts w:ascii="Times New Roman" w:hAnsi="Times New Roman"/>
+        </w:rPr>
+        <w:commentReference w:id="15"/>
       </w:r>
       <w:r>
         <w:rPr>
@@ -1105,55 +1219,50 @@
         </w:rPr>
         <w:t xml:space="preserve">. This results in a life-project such as the ones in these two examples, for which the main purpose is to distract ourselves from the fact that we will all soon die and it will all have been for nothing. These projects are not projects of meaningness, because they are means to an end, and not an end in themselves. And </w:t>
       </w:r>
-      <w:commentRangeStart w:id="9"/>
+      <w:r>
+        <w:fldChar w:fldCharType="begin"/>
+      </w:r>
+      <w:r/>
+      <w:r>
+        <w:fldChar w:fldCharType="separate"/>
+      </w:r>
       <w:r>
         <w:rPr>
           <w:rFonts w:ascii="Times New Roman" w:hAnsi="Times New Roman"/>
         </w:rPr>
         <w:t xml:space="preserve">the end is distraction </w:t>
       </w:r>
-      <w:commentRangeEnd w:id="9"/>
-      <w:r>
-        <w:rPr>
-          <w:rFonts w:ascii="Times New Roman" w:hAnsi="Times New Roman"/>
-        </w:rPr>
-      </w:r>
-      <w:r>
-        <w:rPr>
-          <w:rFonts w:ascii="Times New Roman" w:hAnsi="Times New Roman"/>
-        </w:rPr>
-        <w:commentReference w:id="9"/>
-      </w:r>
-      <w:r>
-        <w:rPr>
-          <w:rFonts w:ascii="Times New Roman" w:hAnsi="Times New Roman"/>
-        </w:rPr>
-        <w:t xml:space="preserve">from the meaninglessness of life. </w:t>
-      </w:r>
-      <w:commentRangeStart w:id="10"/>
-      <w:r>
-        <w:rPr>
-          <w:rFonts w:ascii="Times New Roman" w:hAnsi="Times New Roman"/>
-        </w:rPr>
-        <w:t>And maybe to be remembered for a short while.</w:t>
-      </w:r>
-      <w:commentRangeEnd w:id="10"/>
-      <w:r>
-        <w:rPr>
-          <w:rFonts w:ascii="Times New Roman" w:hAnsi="Times New Roman"/>
-        </w:rPr>
-      </w:r>
-      <w:r>
-        <w:rPr>
-          <w:rFonts w:ascii="Times New Roman" w:hAnsi="Times New Roman"/>
-        </w:rPr>
-        <w:commentReference w:id="10"/>
-      </w:r>
-      <w:r>
-        <w:rPr>
-          <w:rFonts w:ascii="Times New Roman" w:hAnsi="Times New Roman"/>
-        </w:rPr>
-        <w:commentReference w:id="11"/>
+      <w:r>
+        <w:rPr>
+          <w:rFonts w:ascii="Times New Roman" w:hAnsi="Times New Roman"/>
+        </w:rPr>
+      </w:r>
+      <w:r>
+        <w:fldChar w:fldCharType="end"/>
+      </w:r>
+      <w:r>
+        <w:rPr>
+          <w:rFonts w:ascii="Times New Roman" w:hAnsi="Times New Roman"/>
+        </w:rPr>
+        <w:commentReference w:id="16"/>
+      </w:r>
+      <w:r>
+        <w:rPr>
+          <w:rFonts w:ascii="Times New Roman" w:hAnsi="Times New Roman"/>
+        </w:rPr>
+        <w:commentReference w:id="17"/>
+      </w:r>
+      <w:r>
+        <w:rPr>
+          <w:rFonts w:ascii="Times New Roman" w:hAnsi="Times New Roman"/>
+        </w:rPr>
+        <w:t>from the meaninglessness of life. And maybe to be remembered for a short while.</w:t>
+      </w:r>
+      <w:r>
+        <w:rPr>
+          <w:rFonts w:ascii="Times New Roman" w:hAnsi="Times New Roman"/>
+        </w:rPr>
+        <w:commentReference w:id="18"/>
       </w:r>
     </w:p>
     <w:p>
@@ -1182,24 +1291,32 @@
         </w:rPr>
         <w:t xml:space="preserve">A </w:t>
       </w:r>
-      <w:commentRangeStart w:id="12"/>
+      <w:r>
+        <w:fldChar w:fldCharType="begin"/>
+      </w:r>
+      <w:r/>
+      <w:r>
+        <w:fldChar w:fldCharType="separate"/>
+      </w:r>
       <w:r>
         <w:rPr>
           <w:rFonts w:ascii="Times New Roman" w:hAnsi="Times New Roman"/>
         </w:rPr>
         <w:t>true</w:t>
       </w:r>
-      <w:commentRangeEnd w:id="12"/>
-      <w:r>
-        <w:rPr>
-          <w:rFonts w:ascii="Times New Roman" w:hAnsi="Times New Roman"/>
-        </w:rPr>
-      </w:r>
-      <w:r>
-        <w:rPr>
-          <w:rFonts w:ascii="Times New Roman" w:hAnsi="Times New Roman"/>
-        </w:rPr>
-        <w:commentReference w:id="12"/>
+      <w:r>
+        <w:rPr>
+          <w:rFonts w:ascii="Times New Roman" w:hAnsi="Times New Roman"/>
+        </w:rPr>
+      </w:r>
+      <w:r>
+        <w:fldChar w:fldCharType="end"/>
+      </w:r>
+      <w:r>
+        <w:rPr>
+          <w:rFonts w:ascii="Times New Roman" w:hAnsi="Times New Roman"/>
+        </w:rPr>
+        <w:commentReference w:id="19"/>
       </w:r>
       <w:r>
         <w:rPr>
@@ -1235,24 +1352,32 @@
         </w:rPr>
         <w:t xml:space="preserve">projects are a sub-category to these.) Examples of totalitarian projects are some forms of </w:t>
       </w:r>
-      <w:commentRangeStart w:id="13"/>
+      <w:r>
+        <w:fldChar w:fldCharType="begin"/>
+      </w:r>
+      <w:r/>
+      <w:r>
+        <w:fldChar w:fldCharType="separate"/>
+      </w:r>
       <w:r>
         <w:rPr>
           <w:rFonts w:ascii="Times New Roman" w:hAnsi="Times New Roman"/>
         </w:rPr>
         <w:t>Marxism</w:t>
       </w:r>
-      <w:commentRangeEnd w:id="13"/>
-      <w:r>
-        <w:rPr>
-          <w:rFonts w:ascii="Times New Roman" w:hAnsi="Times New Roman"/>
-        </w:rPr>
-      </w:r>
-      <w:r>
-        <w:rPr>
-          <w:rFonts w:ascii="Times New Roman" w:hAnsi="Times New Roman"/>
-        </w:rPr>
-        <w:commentReference w:id="13"/>
+      <w:r>
+        <w:rPr>
+          <w:rFonts w:ascii="Times New Roman" w:hAnsi="Times New Roman"/>
+        </w:rPr>
+      </w:r>
+      <w:r>
+        <w:fldChar w:fldCharType="end"/>
+      </w:r>
+      <w:r>
+        <w:rPr>
+          <w:rFonts w:ascii="Times New Roman" w:hAnsi="Times New Roman"/>
+        </w:rPr>
+        <w:commentReference w:id="20"/>
       </w:r>
       <w:r>
         <w:rPr>
@@ -1260,24 +1385,32 @@
         </w:rPr>
         <w:t xml:space="preserve">, as well as neo-liberalism and a scientific theory of everything. Totalitarian is any </w:t>
       </w:r>
-      <w:commentRangeStart w:id="14"/>
+      <w:r>
+        <w:fldChar w:fldCharType="begin"/>
+      </w:r>
+      <w:r/>
+      <w:r>
+        <w:fldChar w:fldCharType="separate"/>
+      </w:r>
       <w:r>
         <w:rPr>
           <w:rFonts w:ascii="Times New Roman" w:hAnsi="Times New Roman"/>
         </w:rPr>
         <w:t>striving</w:t>
       </w:r>
-      <w:commentRangeEnd w:id="14"/>
-      <w:r>
-        <w:rPr>
-          <w:rFonts w:ascii="Times New Roman" w:hAnsi="Times New Roman"/>
-        </w:rPr>
-      </w:r>
-      <w:r>
-        <w:rPr>
-          <w:rFonts w:ascii="Times New Roman" w:hAnsi="Times New Roman"/>
-        </w:rPr>
-        <w:commentReference w:id="14"/>
+      <w:r>
+        <w:rPr>
+          <w:rFonts w:ascii="Times New Roman" w:hAnsi="Times New Roman"/>
+        </w:rPr>
+      </w:r>
+      <w:r>
+        <w:fldChar w:fldCharType="end"/>
+      </w:r>
+      <w:r>
+        <w:rPr>
+          <w:rFonts w:ascii="Times New Roman" w:hAnsi="Times New Roman"/>
+        </w:rPr>
+        <w:commentReference w:id="21"/>
       </w:r>
       <w:r>
         <w:rPr>
@@ -1306,24 +1439,32 @@
           <w:rFonts w:ascii="Times New Roman" w:hAnsi="Times New Roman"/>
         </w:rPr>
       </w:pPr>
-      <w:commentRangeStart w:id="15"/>
+      <w:r>
+        <w:fldChar w:fldCharType="begin"/>
+      </w:r>
+      <w:r/>
+      <w:r>
+        <w:fldChar w:fldCharType="separate"/>
+      </w:r>
       <w:r>
         <w:rPr>
           <w:rFonts w:ascii="Times New Roman" w:hAnsi="Times New Roman"/>
         </w:rPr>
         <w:t>Meaningness is found in another kind of project</w:t>
       </w:r>
-      <w:commentRangeEnd w:id="15"/>
-      <w:r>
-        <w:rPr>
-          <w:rFonts w:ascii="Times New Roman" w:hAnsi="Times New Roman"/>
-        </w:rPr>
-      </w:r>
-      <w:r>
-        <w:rPr>
-          <w:rFonts w:ascii="Times New Roman" w:hAnsi="Times New Roman"/>
-        </w:rPr>
-        <w:commentReference w:id="15"/>
+      <w:r>
+        <w:rPr>
+          <w:rFonts w:ascii="Times New Roman" w:hAnsi="Times New Roman"/>
+        </w:rPr>
+      </w:r>
+      <w:r>
+        <w:fldChar w:fldCharType="end"/>
+      </w:r>
+      <w:r>
+        <w:rPr>
+          <w:rFonts w:ascii="Times New Roman" w:hAnsi="Times New Roman"/>
+        </w:rPr>
+        <w:commentReference w:id="22"/>
       </w:r>
       <w:r>
         <w:rPr>
@@ -1345,24 +1486,32 @@
         </w:rPr>
         <w:t xml:space="preserve">. By being sincere, one is doing what one is doing for the </w:t>
       </w:r>
-      <w:commentRangeStart w:id="16"/>
+      <w:r>
+        <w:fldChar w:fldCharType="begin"/>
+      </w:r>
+      <w:r/>
+      <w:r>
+        <w:fldChar w:fldCharType="separate"/>
+      </w:r>
       <w:r>
         <w:rPr>
           <w:rFonts w:ascii="Times New Roman" w:hAnsi="Times New Roman"/>
         </w:rPr>
         <w:t>purpose of doing just that</w:t>
       </w:r>
-      <w:commentRangeEnd w:id="16"/>
-      <w:r>
-        <w:rPr>
-          <w:rFonts w:ascii="Times New Roman" w:hAnsi="Times New Roman"/>
-        </w:rPr>
-      </w:r>
-      <w:r>
-        <w:rPr>
-          <w:rFonts w:ascii="Times New Roman" w:hAnsi="Times New Roman"/>
-        </w:rPr>
-        <w:commentReference w:id="16"/>
+      <w:r>
+        <w:rPr>
+          <w:rFonts w:ascii="Times New Roman" w:hAnsi="Times New Roman"/>
+        </w:rPr>
+      </w:r>
+      <w:r>
+        <w:fldChar w:fldCharType="end"/>
+      </w:r>
+      <w:r>
+        <w:rPr>
+          <w:rFonts w:ascii="Times New Roman" w:hAnsi="Times New Roman"/>
+        </w:rPr>
+        <w:commentReference w:id="23"/>
       </w:r>
       <w:r>
         <w:rPr>
@@ -1489,24 +1638,38 @@
         </w:rPr>
         <w:t xml:space="preserve"> personhood and </w:t>
       </w:r>
-      <w:commentRangeStart w:id="17"/>
+      <w:r>
+        <w:fldChar w:fldCharType="begin"/>
+      </w:r>
+      <w:r/>
+      <w:r>
+        <w:fldChar w:fldCharType="separate"/>
+      </w:r>
       <w:r>
         <w:rPr>
           <w:rFonts w:ascii="Times New Roman" w:hAnsi="Times New Roman"/>
         </w:rPr>
         <w:t>transcending</w:t>
       </w:r>
-      <w:commentRangeEnd w:id="17"/>
-      <w:r>
-        <w:rPr>
-          <w:rFonts w:ascii="Times New Roman" w:hAnsi="Times New Roman"/>
-        </w:rPr>
-      </w:r>
-      <w:r>
-        <w:rPr>
-          <w:rFonts w:ascii="Times New Roman" w:hAnsi="Times New Roman"/>
-        </w:rPr>
-        <w:commentReference w:id="17"/>
+      <w:r>
+        <w:rPr>
+          <w:rFonts w:ascii="Times New Roman" w:hAnsi="Times New Roman"/>
+        </w:rPr>
+      </w:r>
+      <w:r>
+        <w:fldChar w:fldCharType="end"/>
+      </w:r>
+      <w:r>
+        <w:rPr>
+          <w:rFonts w:ascii="Times New Roman" w:hAnsi="Times New Roman"/>
+        </w:rPr>
+        <w:commentReference w:id="24"/>
+      </w:r>
+      <w:r>
+        <w:rPr>
+          <w:rFonts w:ascii="Times New Roman" w:hAnsi="Times New Roman"/>
+        </w:rPr>
+        <w:commentReference w:id="25"/>
       </w:r>
       <w:r>
         <w:rPr>
@@ -1554,24 +1717,32 @@
         </w:rPr>
         <w:t xml:space="preserve">Sounds vague? It is not. The reason why the project of meaningness is concrete is simply this: It is derived from our </w:t>
       </w:r>
-      <w:commentRangeStart w:id="18"/>
+      <w:r>
+        <w:fldChar w:fldCharType="begin"/>
+      </w:r>
+      <w:r/>
+      <w:r>
+        <w:fldChar w:fldCharType="separate"/>
+      </w:r>
       <w:r>
         <w:rPr>
           <w:rFonts w:ascii="Times New Roman" w:hAnsi="Times New Roman"/>
         </w:rPr>
         <w:t>biology</w:t>
       </w:r>
-      <w:commentRangeEnd w:id="18"/>
-      <w:r>
-        <w:rPr>
-          <w:rFonts w:ascii="Times New Roman" w:hAnsi="Times New Roman"/>
-        </w:rPr>
-      </w:r>
-      <w:r>
-        <w:rPr>
-          <w:rFonts w:ascii="Times New Roman" w:hAnsi="Times New Roman"/>
-        </w:rPr>
-        <w:commentReference w:id="18"/>
+      <w:r>
+        <w:rPr>
+          <w:rFonts w:ascii="Times New Roman" w:hAnsi="Times New Roman"/>
+        </w:rPr>
+      </w:r>
+      <w:r>
+        <w:fldChar w:fldCharType="end"/>
+      </w:r>
+      <w:r>
+        <w:rPr>
+          <w:rFonts w:ascii="Times New Roman" w:hAnsi="Times New Roman"/>
+        </w:rPr>
+        <w:commentReference w:id="26"/>
       </w:r>
       <w:r>
         <w:rPr>
@@ -1606,24 +1777,32 @@
         </w:rPr>
         <w:t xml:space="preserve">In the previous episodes, </w:t>
       </w:r>
-      <w:commentRangeStart w:id="19"/>
+      <w:r>
+        <w:fldChar w:fldCharType="begin"/>
+      </w:r>
+      <w:r/>
+      <w:r>
+        <w:fldChar w:fldCharType="separate"/>
+      </w:r>
       <w:r>
         <w:rPr>
           <w:rFonts w:ascii="Times New Roman" w:hAnsi="Times New Roman"/>
         </w:rPr>
         <w:t xml:space="preserve">four stages of human development </w:t>
       </w:r>
-      <w:commentRangeEnd w:id="19"/>
-      <w:r>
-        <w:rPr>
-          <w:rFonts w:ascii="Times New Roman" w:hAnsi="Times New Roman"/>
-        </w:rPr>
-      </w:r>
-      <w:r>
-        <w:rPr>
-          <w:rFonts w:ascii="Times New Roman" w:hAnsi="Times New Roman"/>
-        </w:rPr>
-        <w:commentReference w:id="19"/>
+      <w:r>
+        <w:rPr>
+          <w:rFonts w:ascii="Times New Roman" w:hAnsi="Times New Roman"/>
+        </w:rPr>
+      </w:r>
+      <w:r>
+        <w:fldChar w:fldCharType="end"/>
+      </w:r>
+      <w:r>
+        <w:rPr>
+          <w:rFonts w:ascii="Times New Roman" w:hAnsi="Times New Roman"/>
+        </w:rPr>
+        <w:commentReference w:id="27"/>
       </w:r>
       <w:r>
         <w:rPr>
@@ -1786,24 +1965,38 @@
         </w:rPr>
         <w:t xml:space="preserve">This can only be achieved together. However, to challenge is not to abandon, but to understand. Without cultural limitations we are no longer human. But to challenge our </w:t>
       </w:r>
-      <w:commentRangeStart w:id="20"/>
+      <w:r>
+        <w:fldChar w:fldCharType="begin"/>
+      </w:r>
+      <w:r/>
+      <w:r>
+        <w:fldChar w:fldCharType="separate"/>
+      </w:r>
       <w:r>
         <w:rPr>
           <w:rFonts w:ascii="Times New Roman" w:hAnsi="Times New Roman"/>
         </w:rPr>
         <w:t>prejudice we can understand them</w:t>
       </w:r>
-      <w:commentRangeEnd w:id="20"/>
-      <w:r>
-        <w:rPr>
-          <w:rFonts w:ascii="Times New Roman" w:hAnsi="Times New Roman"/>
-        </w:rPr>
-      </w:r>
-      <w:r>
-        <w:rPr>
-          <w:rFonts w:ascii="Times New Roman" w:hAnsi="Times New Roman"/>
-        </w:rPr>
-        <w:commentReference w:id="20"/>
+      <w:r>
+        <w:rPr>
+          <w:rFonts w:ascii="Times New Roman" w:hAnsi="Times New Roman"/>
+        </w:rPr>
+      </w:r>
+      <w:r>
+        <w:fldChar w:fldCharType="end"/>
+      </w:r>
+      <w:r>
+        <w:rPr>
+          <w:rFonts w:ascii="Times New Roman" w:hAnsi="Times New Roman"/>
+        </w:rPr>
+        <w:commentReference w:id="28"/>
+      </w:r>
+      <w:r>
+        <w:rPr>
+          <w:rFonts w:ascii="Times New Roman" w:hAnsi="Times New Roman"/>
+        </w:rPr>
+        <w:commentReference w:id="29"/>
       </w:r>
       <w:r>
         <w:rPr>
@@ -1824,24 +2017,38 @@
         </w:rPr>
         <w:t xml:space="preserve">, but merely a part of who we have become. </w:t>
       </w:r>
-      <w:commentRangeStart w:id="21"/>
+      <w:r>
+        <w:fldChar w:fldCharType="begin"/>
+      </w:r>
+      <w:r/>
+      <w:r>
+        <w:fldChar w:fldCharType="separate"/>
+      </w:r>
       <w:r>
         <w:rPr>
           <w:rFonts w:ascii="Times New Roman" w:hAnsi="Times New Roman"/>
         </w:rPr>
         <w:t>Denying</w:t>
       </w:r>
-      <w:commentRangeEnd w:id="21"/>
-      <w:r>
-        <w:rPr>
-          <w:rFonts w:ascii="Times New Roman" w:hAnsi="Times New Roman"/>
-        </w:rPr>
-      </w:r>
-      <w:r>
-        <w:rPr>
-          <w:rFonts w:ascii="Times New Roman" w:hAnsi="Times New Roman"/>
-        </w:rPr>
-        <w:commentReference w:id="21"/>
+      <w:r>
+        <w:rPr>
+          <w:rFonts w:ascii="Times New Roman" w:hAnsi="Times New Roman"/>
+        </w:rPr>
+      </w:r>
+      <w:r>
+        <w:fldChar w:fldCharType="end"/>
+      </w:r>
+      <w:r>
+        <w:rPr>
+          <w:rFonts w:ascii="Times New Roman" w:hAnsi="Times New Roman"/>
+        </w:rPr>
+        <w:commentReference w:id="30"/>
+      </w:r>
+      <w:r>
+        <w:rPr>
+          <w:rFonts w:ascii="Times New Roman" w:hAnsi="Times New Roman"/>
+        </w:rPr>
+        <w:commentReference w:id="31"/>
       </w:r>
       <w:r>
         <w:rPr>
@@ -1876,24 +2083,38 @@
         </w:rPr>
         <w:t xml:space="preserve">Here my modern prejudice surfaces, and I must battle with the notion that change and progress are not equal. Transformations do not make us better, they merely make us different. Transformations do not peel off layers of insincerity and insecurity to find something pure beneath. I find it easy to fool myself into believing that there are aspects of the self dormant within, and hidden behind our culture. Of course this is not true, the aspects of ourselves are not dormant, they do not exist until they come into existence through sincere interactions with the world, and especially with Eachother. Self-discovery is a process of formation and transformation, </w:t>
       </w:r>
-      <w:commentRangeStart w:id="22"/>
+      <w:r>
+        <w:fldChar w:fldCharType="begin"/>
+      </w:r>
+      <w:r/>
+      <w:r>
+        <w:fldChar w:fldCharType="separate"/>
+      </w:r>
       <w:r>
         <w:rPr>
           <w:rFonts w:ascii="Times New Roman" w:hAnsi="Times New Roman"/>
         </w:rPr>
         <w:t>not</w:t>
       </w:r>
-      <w:commentRangeEnd w:id="22"/>
-      <w:r>
-        <w:rPr>
-          <w:rFonts w:ascii="Times New Roman" w:hAnsi="Times New Roman"/>
-        </w:rPr>
-      </w:r>
-      <w:r>
-        <w:rPr>
-          <w:rFonts w:ascii="Times New Roman" w:hAnsi="Times New Roman"/>
-        </w:rPr>
-        <w:commentReference w:id="22"/>
+      <w:r>
+        <w:rPr>
+          <w:rFonts w:ascii="Times New Roman" w:hAnsi="Times New Roman"/>
+        </w:rPr>
+      </w:r>
+      <w:r>
+        <w:fldChar w:fldCharType="end"/>
+      </w:r>
+      <w:r>
+        <w:rPr>
+          <w:rFonts w:ascii="Times New Roman" w:hAnsi="Times New Roman"/>
+        </w:rPr>
+        <w:commentReference w:id="32"/>
+      </w:r>
+      <w:r>
+        <w:rPr>
+          <w:rFonts w:ascii="Times New Roman" w:hAnsi="Times New Roman"/>
+        </w:rPr>
+        <w:commentReference w:id="33"/>
       </w:r>
       <w:r>
         <w:rPr>
@@ -1981,24 +2202,32 @@
         </w:rPr>
         <w:t xml:space="preserve">In order to sincerely and deeply interact with the </w:t>
       </w:r>
-      <w:commentRangeStart w:id="23"/>
+      <w:r>
+        <w:fldChar w:fldCharType="begin"/>
+      </w:r>
+      <w:r/>
+      <w:r>
+        <w:fldChar w:fldCharType="separate"/>
+      </w:r>
       <w:r>
         <w:rPr>
           <w:rFonts w:ascii="Times New Roman" w:hAnsi="Times New Roman"/>
         </w:rPr>
         <w:t>Other</w:t>
       </w:r>
-      <w:commentRangeEnd w:id="23"/>
-      <w:r>
-        <w:rPr>
-          <w:rFonts w:ascii="Times New Roman" w:hAnsi="Times New Roman"/>
-        </w:rPr>
-      </w:r>
-      <w:r>
-        <w:rPr>
-          <w:rFonts w:ascii="Times New Roman" w:hAnsi="Times New Roman"/>
-        </w:rPr>
-        <w:commentReference w:id="23"/>
+      <w:r>
+        <w:rPr>
+          <w:rFonts w:ascii="Times New Roman" w:hAnsi="Times New Roman"/>
+        </w:rPr>
+      </w:r>
+      <w:r>
+        <w:fldChar w:fldCharType="end"/>
+      </w:r>
+      <w:r>
+        <w:rPr>
+          <w:rFonts w:ascii="Times New Roman" w:hAnsi="Times New Roman"/>
+        </w:rPr>
+        <w:commentReference w:id="34"/>
       </w:r>
       <w:r>
         <w:rPr>
@@ -2153,24 +2382,32 @@
           <w:rFonts w:cs="Times New Roman" w:ascii="Times New Roman" w:hAnsi="Times New Roman"/>
         </w:rPr>
       </w:pPr>
-      <w:commentRangeStart w:id="24"/>
+      <w:r>
+        <w:fldChar w:fldCharType="begin"/>
+      </w:r>
+      <w:r/>
+      <w:r>
+        <w:fldChar w:fldCharType="separate"/>
+      </w:r>
       <w:r>
         <w:rPr>
           <w:rFonts w:cs="Times New Roman" w:ascii="Times New Roman" w:hAnsi="Times New Roman"/>
         </w:rPr>
         <w:t>To</w:t>
       </w:r>
-      <w:commentRangeEnd w:id="24"/>
-      <w:r>
-        <w:rPr>
-          <w:rFonts w:cs="Times New Roman" w:ascii="Times New Roman" w:hAnsi="Times New Roman"/>
-        </w:rPr>
-      </w:r>
-      <w:r>
-        <w:rPr>
-          <w:rFonts w:cs="Times New Roman" w:ascii="Times New Roman" w:hAnsi="Times New Roman"/>
-        </w:rPr>
-        <w:commentReference w:id="24"/>
+      <w:r>
+        <w:rPr>
+          <w:rFonts w:cs="Times New Roman" w:ascii="Times New Roman" w:hAnsi="Times New Roman"/>
+        </w:rPr>
+      </w:r>
+      <w:r>
+        <w:fldChar w:fldCharType="end"/>
+      </w:r>
+      <w:r>
+        <w:rPr>
+          <w:rFonts w:cs="Times New Roman" w:ascii="Times New Roman" w:hAnsi="Times New Roman"/>
+        </w:rPr>
+        <w:commentReference w:id="35"/>
       </w:r>
       <w:r>
         <w:rPr>
@@ -2192,24 +2429,32 @@
         </w:rPr>
         <w:t xml:space="preserve">. The insecure tries to hide any perceived flaw or vulnerability in social interactions, and </w:t>
       </w:r>
-      <w:commentRangeStart w:id="25"/>
+      <w:r>
+        <w:fldChar w:fldCharType="begin"/>
+      </w:r>
+      <w:r/>
+      <w:r>
+        <w:fldChar w:fldCharType="separate"/>
+      </w:r>
       <w:r>
         <w:rPr>
           <w:rFonts w:cs="Times New Roman" w:ascii="Times New Roman" w:hAnsi="Times New Roman"/>
         </w:rPr>
         <w:t>hide them to themselves</w:t>
       </w:r>
-      <w:commentRangeEnd w:id="25"/>
-      <w:r>
-        <w:rPr>
-          <w:rFonts w:cs="Times New Roman" w:ascii="Times New Roman" w:hAnsi="Times New Roman"/>
-        </w:rPr>
-      </w:r>
-      <w:r>
-        <w:rPr>
-          <w:rFonts w:cs="Times New Roman" w:ascii="Times New Roman" w:hAnsi="Times New Roman"/>
-        </w:rPr>
-        <w:commentReference w:id="25"/>
+      <w:r>
+        <w:rPr>
+          <w:rFonts w:cs="Times New Roman" w:ascii="Times New Roman" w:hAnsi="Times New Roman"/>
+        </w:rPr>
+      </w:r>
+      <w:r>
+        <w:fldChar w:fldCharType="end"/>
+      </w:r>
+      <w:r>
+        <w:rPr>
+          <w:rFonts w:cs="Times New Roman" w:ascii="Times New Roman" w:hAnsi="Times New Roman"/>
+        </w:rPr>
+        <w:commentReference w:id="36"/>
       </w:r>
       <w:r>
         <w:rPr>
@@ -2342,24 +2587,32 @@
         </w:rPr>
         <w:t xml:space="preserve">By interacting with the world while being </w:t>
       </w:r>
-      <w:commentRangeStart w:id="26"/>
+      <w:r>
+        <w:fldChar w:fldCharType="begin"/>
+      </w:r>
+      <w:r/>
+      <w:r>
+        <w:fldChar w:fldCharType="separate"/>
+      </w:r>
       <w:r>
         <w:rPr>
           <w:rFonts w:ascii="Times New Roman" w:hAnsi="Times New Roman"/>
         </w:rPr>
         <w:t>true to ourselves</w:t>
       </w:r>
-      <w:commentRangeEnd w:id="26"/>
-      <w:r>
-        <w:rPr>
-          <w:rFonts w:ascii="Times New Roman" w:hAnsi="Times New Roman"/>
-        </w:rPr>
-      </w:r>
-      <w:r>
-        <w:rPr>
-          <w:rFonts w:ascii="Times New Roman" w:hAnsi="Times New Roman"/>
-        </w:rPr>
-        <w:commentReference w:id="26"/>
+      <w:r>
+        <w:rPr>
+          <w:rFonts w:ascii="Times New Roman" w:hAnsi="Times New Roman"/>
+        </w:rPr>
+      </w:r>
+      <w:r>
+        <w:fldChar w:fldCharType="end"/>
+      </w:r>
+      <w:r>
+        <w:rPr>
+          <w:rFonts w:ascii="Times New Roman" w:hAnsi="Times New Roman"/>
+        </w:rPr>
+        <w:commentReference w:id="37"/>
       </w:r>
       <w:r>
         <w:rPr>
@@ -2367,24 +2620,32 @@
         </w:rPr>
         <w:t xml:space="preserve">, we manifest what we have become. The truth </w:t>
       </w:r>
-      <w:commentRangeStart w:id="27"/>
+      <w:r>
+        <w:fldChar w:fldCharType="begin"/>
+      </w:r>
+      <w:r/>
+      <w:r>
+        <w:fldChar w:fldCharType="separate"/>
+      </w:r>
       <w:r>
         <w:rPr>
           <w:rFonts w:ascii="Times New Roman" w:hAnsi="Times New Roman"/>
         </w:rPr>
         <w:t>becomes</w:t>
       </w:r>
-      <w:commentRangeEnd w:id="27"/>
-      <w:r>
-        <w:rPr>
-          <w:rFonts w:ascii="Times New Roman" w:hAnsi="Times New Roman"/>
-        </w:rPr>
-      </w:r>
-      <w:r>
-        <w:rPr>
-          <w:rFonts w:ascii="Times New Roman" w:hAnsi="Times New Roman"/>
-        </w:rPr>
-        <w:commentReference w:id="27"/>
+      <w:r>
+        <w:rPr>
+          <w:rFonts w:ascii="Times New Roman" w:hAnsi="Times New Roman"/>
+        </w:rPr>
+      </w:r>
+      <w:r>
+        <w:fldChar w:fldCharType="end"/>
+      </w:r>
+      <w:r>
+        <w:rPr>
+          <w:rFonts w:ascii="Times New Roman" w:hAnsi="Times New Roman"/>
+        </w:rPr>
+        <w:commentReference w:id="38"/>
       </w:r>
       <w:r>
         <w:rPr>
@@ -2574,7 +2835,13 @@
         </w:rPr>
         <w:t xml:space="preserve">"The unexamined life is not worth living for a human </w:t>
       </w:r>
-      <w:commentRangeStart w:id="28"/>
+      <w:r>
+        <w:fldChar w:fldCharType="begin"/>
+      </w:r>
+      <w:r/>
+      <w:r>
+        <w:fldChar w:fldCharType="separate"/>
+      </w:r>
       <w:r>
         <w:rPr>
           <w:rFonts w:ascii="Times New Roman" w:hAnsi="Times New Roman"/>
@@ -2583,21 +2850,23 @@
         </w:rPr>
         <w:t>being</w:t>
       </w:r>
-      <w:commentRangeEnd w:id="28"/>
-      <w:r>
-        <w:rPr>
-          <w:rFonts w:ascii="Times New Roman" w:hAnsi="Times New Roman"/>
-          <w:i/>
-          <w:iCs/>
-        </w:rPr>
-      </w:r>
-      <w:r>
-        <w:rPr>
-          <w:rFonts w:ascii="Times New Roman" w:hAnsi="Times New Roman"/>
-          <w:i/>
-          <w:iCs/>
-        </w:rPr>
-        <w:commentReference w:id="28"/>
+      <w:r>
+        <w:rPr>
+          <w:rFonts w:ascii="Times New Roman" w:hAnsi="Times New Roman"/>
+          <w:i/>
+          <w:iCs/>
+        </w:rPr>
+      </w:r>
+      <w:r>
+        <w:fldChar w:fldCharType="end"/>
+      </w:r>
+      <w:r>
+        <w:rPr>
+          <w:rFonts w:ascii="Times New Roman" w:hAnsi="Times New Roman"/>
+          <w:i/>
+          <w:iCs/>
+        </w:rPr>
+        <w:commentReference w:id="39"/>
       </w:r>
       <w:r>
         <w:rPr>
@@ -2663,13 +2932,7 @@
         <w:rPr>
           <w:rFonts w:ascii="Times New Roman" w:hAnsi="Times New Roman"/>
         </w:rPr>
-        <w:t>We are biological creatures</w:t>
-      </w:r>
-      <w:r>
-        <w:rPr>
-          <w:rFonts w:ascii="Times New Roman" w:hAnsi="Times New Roman"/>
-        </w:rPr>
-        <w:t xml:space="preserve"> [feedback between bio-and social]</w:t>
+        <w:t>We are biological creatures [feedback between bio-and social]</w:t>
       </w:r>
     </w:p>
     <w:p>
@@ -2725,24 +2988,38 @@
         </w:rPr>
         <w:t xml:space="preserve">The fact that we are biological creatures means that we have limited time and energy at our disposal, we have limited resources for our (trans)formations. If we are in a stressful place in life, our biological reality tends to be in survival mode, our body is in fight, flight, or nurture mode, and the mental space needed for sincere engagements may not manifest, since the stress distracts us from whatever task we have at hand. For example, many studies show that poverty tends to put people in a state of perpetual stress, resulting in sleep loss, and poor decision making, especially economic decisions, which adds to the predicament causing a self-perpetuating stressful life situation. Nothing causes as much stress as the belief that </w:t>
       </w:r>
-      <w:commentRangeStart w:id="29"/>
+      <w:r>
+        <w:fldChar w:fldCharType="begin"/>
+      </w:r>
+      <w:r/>
+      <w:r>
+        <w:fldChar w:fldCharType="separate"/>
+      </w:r>
       <w:r>
         <w:rPr>
           <w:rFonts w:ascii="Times New Roman" w:hAnsi="Times New Roman"/>
         </w:rPr>
         <w:t>we are losing social status</w:t>
       </w:r>
-      <w:commentRangeEnd w:id="29"/>
-      <w:r>
-        <w:rPr>
-          <w:rFonts w:ascii="Times New Roman" w:hAnsi="Times New Roman"/>
-        </w:rPr>
-      </w:r>
-      <w:r>
-        <w:rPr>
-          <w:rFonts w:ascii="Times New Roman" w:hAnsi="Times New Roman"/>
-        </w:rPr>
-        <w:commentReference w:id="29"/>
+      <w:r>
+        <w:rPr>
+          <w:rFonts w:ascii="Times New Roman" w:hAnsi="Times New Roman"/>
+        </w:rPr>
+      </w:r>
+      <w:r>
+        <w:fldChar w:fldCharType="end"/>
+      </w:r>
+      <w:r>
+        <w:rPr>
+          <w:rFonts w:ascii="Times New Roman" w:hAnsi="Times New Roman"/>
+        </w:rPr>
+        <w:commentReference w:id="40"/>
+      </w:r>
+      <w:r>
+        <w:rPr>
+          <w:rFonts w:ascii="Times New Roman" w:hAnsi="Times New Roman"/>
+        </w:rPr>
+        <w:commentReference w:id="41"/>
       </w:r>
       <w:r>
         <w:rPr>
@@ -2750,24 +3027,38 @@
         </w:rPr>
         <w:t xml:space="preserve">, </w:t>
       </w:r>
-      <w:commentRangeStart w:id="30"/>
+      <w:r>
+        <w:fldChar w:fldCharType="begin"/>
+      </w:r>
+      <w:r/>
+      <w:r>
+        <w:fldChar w:fldCharType="separate"/>
+      </w:r>
       <w:r>
         <w:rPr>
           <w:rFonts w:ascii="Times New Roman" w:hAnsi="Times New Roman"/>
         </w:rPr>
         <w:t>and</w:t>
       </w:r>
-      <w:commentRangeEnd w:id="30"/>
-      <w:r>
-        <w:rPr>
-          <w:rFonts w:ascii="Times New Roman" w:hAnsi="Times New Roman"/>
-        </w:rPr>
-      </w:r>
-      <w:r>
-        <w:rPr>
-          <w:rFonts w:ascii="Times New Roman" w:hAnsi="Times New Roman"/>
-        </w:rPr>
-        <w:commentReference w:id="30"/>
+      <w:r>
+        <w:rPr>
+          <w:rFonts w:ascii="Times New Roman" w:hAnsi="Times New Roman"/>
+        </w:rPr>
+      </w:r>
+      <w:r>
+        <w:fldChar w:fldCharType="end"/>
+      </w:r>
+      <w:r>
+        <w:rPr>
+          <w:rFonts w:ascii="Times New Roman" w:hAnsi="Times New Roman"/>
+        </w:rPr>
+        <w:commentReference w:id="42"/>
+      </w:r>
+      <w:r>
+        <w:rPr>
+          <w:rFonts w:ascii="Times New Roman" w:hAnsi="Times New Roman"/>
+        </w:rPr>
+        <w:commentReference w:id="43"/>
       </w:r>
       <w:r>
         <w:rPr>
@@ -2795,24 +3086,38 @@
         </w:rPr>
         <w:t xml:space="preserve">In order to take responsibility for our personhood and find meaningness, one has to first create the mental space for doing so. </w:t>
       </w:r>
-      <w:commentRangeStart w:id="31"/>
+      <w:r>
+        <w:fldChar w:fldCharType="begin"/>
+      </w:r>
+      <w:r/>
+      <w:r>
+        <w:fldChar w:fldCharType="separate"/>
+      </w:r>
       <w:r>
         <w:rPr>
           <w:rFonts w:ascii="Times New Roman" w:hAnsi="Times New Roman"/>
         </w:rPr>
         <w:t xml:space="preserve">One needs to find a strategy for dealing with the stresses and distractions in the situation one finds oneself in. </w:t>
       </w:r>
-      <w:commentRangeEnd w:id="31"/>
-      <w:r>
-        <w:rPr>
-          <w:rFonts w:ascii="Times New Roman" w:hAnsi="Times New Roman"/>
-        </w:rPr>
-      </w:r>
-      <w:r>
-        <w:rPr>
-          <w:rFonts w:ascii="Times New Roman" w:hAnsi="Times New Roman"/>
-        </w:rPr>
-        <w:commentReference w:id="31"/>
+      <w:r>
+        <w:rPr>
+          <w:rFonts w:ascii="Times New Roman" w:hAnsi="Times New Roman"/>
+        </w:rPr>
+      </w:r>
+      <w:r>
+        <w:fldChar w:fldCharType="end"/>
+      </w:r>
+      <w:r>
+        <w:rPr>
+          <w:rFonts w:ascii="Times New Roman" w:hAnsi="Times New Roman"/>
+        </w:rPr>
+        <w:commentReference w:id="44"/>
+      </w:r>
+      <w:r>
+        <w:rPr>
+          <w:rFonts w:ascii="Times New Roman" w:hAnsi="Times New Roman"/>
+        </w:rPr>
+        <w:commentReference w:id="45"/>
       </w:r>
       <w:r>
         <w:rPr>
@@ -2820,24 +3125,38 @@
         </w:rPr>
         <w:t xml:space="preserve">The Stoics offer one strategy for this when they say that </w:t>
       </w:r>
-      <w:commentRangeStart w:id="32"/>
+      <w:r>
+        <w:fldChar w:fldCharType="begin"/>
+      </w:r>
+      <w:r/>
+      <w:r>
+        <w:fldChar w:fldCharType="separate"/>
+      </w:r>
       <w:r>
         <w:rPr>
           <w:rFonts w:ascii="Times New Roman" w:hAnsi="Times New Roman"/>
         </w:rPr>
         <w:t>you cannot affect how the world is</w:t>
       </w:r>
-      <w:commentRangeEnd w:id="32"/>
-      <w:r>
-        <w:rPr>
-          <w:rFonts w:ascii="Times New Roman" w:hAnsi="Times New Roman"/>
-        </w:rPr>
-      </w:r>
-      <w:r>
-        <w:rPr>
-          <w:rFonts w:ascii="Times New Roman" w:hAnsi="Times New Roman"/>
-        </w:rPr>
-        <w:commentReference w:id="32"/>
+      <w:r>
+        <w:rPr>
+          <w:rFonts w:ascii="Times New Roman" w:hAnsi="Times New Roman"/>
+        </w:rPr>
+      </w:r>
+      <w:r>
+        <w:fldChar w:fldCharType="end"/>
+      </w:r>
+      <w:r>
+        <w:rPr>
+          <w:rFonts w:ascii="Times New Roman" w:hAnsi="Times New Roman"/>
+        </w:rPr>
+        <w:commentReference w:id="46"/>
+      </w:r>
+      <w:r>
+        <w:rPr>
+          <w:rFonts w:ascii="Times New Roman" w:hAnsi="Times New Roman"/>
+        </w:rPr>
+        <w:commentReference w:id="47"/>
       </w:r>
       <w:r>
         <w:rPr>
@@ -2878,24 +3197,38 @@
         </w:rPr>
         <w:t xml:space="preserve">Finding space for meaningness is a start. This is the place of being content, or even happy. While Stoicism deals with finding equanimity with one's place in a cultural context, however, meaningness does the opposite. Meaningness may, through sincere engagement with Eachother and the world, </w:t>
       </w:r>
-      <w:commentRangeStart w:id="33"/>
+      <w:r>
+        <w:fldChar w:fldCharType="begin"/>
+      </w:r>
+      <w:r/>
+      <w:r>
+        <w:fldChar w:fldCharType="separate"/>
+      </w:r>
       <w:r>
         <w:rPr>
           <w:rFonts w:ascii="Times New Roman" w:hAnsi="Times New Roman"/>
         </w:rPr>
         <w:t>take you away from that equanimity and contentness</w:t>
       </w:r>
-      <w:commentRangeEnd w:id="33"/>
-      <w:r>
-        <w:rPr>
-          <w:rFonts w:ascii="Times New Roman" w:hAnsi="Times New Roman"/>
-        </w:rPr>
-      </w:r>
-      <w:r>
-        <w:rPr>
-          <w:rFonts w:ascii="Times New Roman" w:hAnsi="Times New Roman"/>
-        </w:rPr>
-        <w:commentReference w:id="33"/>
+      <w:r>
+        <w:rPr>
+          <w:rFonts w:ascii="Times New Roman" w:hAnsi="Times New Roman"/>
+        </w:rPr>
+      </w:r>
+      <w:r>
+        <w:fldChar w:fldCharType="end"/>
+      </w:r>
+      <w:r>
+        <w:rPr>
+          <w:rFonts w:ascii="Times New Roman" w:hAnsi="Times New Roman"/>
+        </w:rPr>
+        <w:commentReference w:id="48"/>
+      </w:r>
+      <w:r>
+        <w:rPr>
+          <w:rFonts w:ascii="Times New Roman" w:hAnsi="Times New Roman"/>
+        </w:rPr>
+        <w:commentReference w:id="49"/>
       </w:r>
       <w:r>
         <w:rPr>
@@ -2924,24 +3257,38 @@
         </w:rPr>
         <w:t xml:space="preserve">Transformations are hard work, sincerity takes energy. And energy comes in limited supply for a </w:t>
       </w:r>
-      <w:commentRangeStart w:id="34"/>
+      <w:r>
+        <w:fldChar w:fldCharType="begin"/>
+      </w:r>
+      <w:r/>
+      <w:r>
+        <w:fldChar w:fldCharType="separate"/>
+      </w:r>
       <w:r>
         <w:rPr>
           <w:rFonts w:ascii="Times New Roman" w:hAnsi="Times New Roman"/>
         </w:rPr>
         <w:t>biological creature</w:t>
       </w:r>
-      <w:commentRangeEnd w:id="34"/>
-      <w:r>
-        <w:rPr>
-          <w:rFonts w:ascii="Times New Roman" w:hAnsi="Times New Roman"/>
-        </w:rPr>
-      </w:r>
-      <w:r>
-        <w:rPr>
-          <w:rFonts w:ascii="Times New Roman" w:hAnsi="Times New Roman"/>
-        </w:rPr>
-        <w:commentReference w:id="34"/>
+      <w:r>
+        <w:rPr>
+          <w:rFonts w:ascii="Times New Roman" w:hAnsi="Times New Roman"/>
+        </w:rPr>
+      </w:r>
+      <w:r>
+        <w:fldChar w:fldCharType="end"/>
+      </w:r>
+      <w:r>
+        <w:rPr>
+          <w:rFonts w:ascii="Times New Roman" w:hAnsi="Times New Roman"/>
+        </w:rPr>
+        <w:commentReference w:id="50"/>
+      </w:r>
+      <w:r>
+        <w:rPr>
+          <w:rFonts w:ascii="Times New Roman" w:hAnsi="Times New Roman"/>
+        </w:rPr>
+        <w:commentReference w:id="51"/>
       </w:r>
       <w:r>
         <w:rPr>
@@ -3045,7 +3392,9 @@
           <w:i/>
           <w:iCs/>
         </w:rPr>
-        <w:t xml:space="preserve">"An animal busy eating must at the same time pursue other tasks. It must, for example, keep away competitors for the prey. It must constantly look out so that it does not itself get eaten when it is eating. At the same time it must watch over its kids and keep an eye on its partner. In wilderness, an animal is forced to distribute its attention on several activities. Therefore, it is unable to sink into contemplation, both when it is eating and when it is copulating." </w:t>
+        <w:t>"An animal busy eating must at the same time pursue other tasks. It must, for example, keep away competitors for the prey. It must constantly look out so that it does not itself get eaten when it is eating. At the same time it must watch over its kids and keep an eye on its partner. In wilderness,</w:t>
+        <w:tab/>
+        <w:t xml:space="preserve"> an animal is forced to distribute its attention on several activities. Therefore, it is unable to sink into contemplation, both when it is eating and when it is copulating." </w:t>
       </w:r>
     </w:p>
     <w:p>
@@ -3149,24 +3498,38 @@
         </w:rPr>
         <w:t xml:space="preserve">Instead, any constellation of people gathering should be focused on their own personal growth. To create a space in which outside hierarchies have no power over us. Where we together can express our </w:t>
       </w:r>
-      <w:commentRangeStart w:id="35"/>
+      <w:r>
+        <w:fldChar w:fldCharType="begin"/>
+      </w:r>
+      <w:r/>
+      <w:r>
+        <w:fldChar w:fldCharType="separate"/>
+      </w:r>
       <w:r>
         <w:rPr>
           <w:rFonts w:ascii="Times New Roman" w:hAnsi="Times New Roman"/>
         </w:rPr>
         <w:t xml:space="preserve">true selves </w:t>
       </w:r>
-      <w:commentRangeEnd w:id="35"/>
-      <w:r>
-        <w:rPr>
-          <w:rFonts w:ascii="Times New Roman" w:hAnsi="Times New Roman"/>
-        </w:rPr>
-      </w:r>
-      <w:r>
-        <w:rPr>
-          <w:rFonts w:ascii="Times New Roman" w:hAnsi="Times New Roman"/>
-        </w:rPr>
-        <w:commentReference w:id="35"/>
+      <w:r>
+        <w:rPr>
+          <w:rFonts w:ascii="Times New Roman" w:hAnsi="Times New Roman"/>
+        </w:rPr>
+      </w:r>
+      <w:r>
+        <w:fldChar w:fldCharType="end"/>
+      </w:r>
+      <w:r>
+        <w:rPr>
+          <w:rFonts w:ascii="Times New Roman" w:hAnsi="Times New Roman"/>
+        </w:rPr>
+        <w:commentReference w:id="52"/>
+      </w:r>
+      <w:r>
+        <w:rPr>
+          <w:rFonts w:ascii="Times New Roman" w:hAnsi="Times New Roman"/>
+        </w:rPr>
+        <w:commentReference w:id="53"/>
       </w:r>
       <w:r>
         <w:rPr>
@@ -3174,24 +3537,38 @@
         </w:rPr>
         <w:t xml:space="preserve">and who we have become and transform. Not learning 15 second phrases to answer those questioning our cause, not learn how to effectively argue against those who disagree with us. Not strategising about furthering the cause. A meaningful struggle should not have the totalitarian goal to eradicate the world from evil, in whatever form it may </w:t>
       </w:r>
-      <w:commentRangeStart w:id="36"/>
+      <w:r>
+        <w:fldChar w:fldCharType="begin"/>
+      </w:r>
+      <w:r/>
+      <w:r>
+        <w:fldChar w:fldCharType="separate"/>
+      </w:r>
       <w:r>
         <w:rPr>
           <w:rFonts w:ascii="Times New Roman" w:hAnsi="Times New Roman"/>
         </w:rPr>
         <w:t>be</w:t>
       </w:r>
-      <w:commentRangeEnd w:id="36"/>
-      <w:r>
-        <w:rPr>
-          <w:rFonts w:ascii="Times New Roman" w:hAnsi="Times New Roman"/>
-        </w:rPr>
-      </w:r>
-      <w:r>
-        <w:rPr>
-          <w:rFonts w:ascii="Times New Roman" w:hAnsi="Times New Roman"/>
-        </w:rPr>
-        <w:commentReference w:id="36"/>
+      <w:r>
+        <w:rPr>
+          <w:rFonts w:ascii="Times New Roman" w:hAnsi="Times New Roman"/>
+        </w:rPr>
+      </w:r>
+      <w:r>
+        <w:fldChar w:fldCharType="end"/>
+      </w:r>
+      <w:r>
+        <w:rPr>
+          <w:rFonts w:ascii="Times New Roman" w:hAnsi="Times New Roman"/>
+        </w:rPr>
+        <w:commentReference w:id="54"/>
+      </w:r>
+      <w:r>
+        <w:rPr>
+          <w:rFonts w:ascii="Times New Roman" w:hAnsi="Times New Roman"/>
+        </w:rPr>
+        <w:commentReference w:id="55"/>
       </w:r>
       <w:r>
         <w:rPr>
@@ -3239,24 +3616,32 @@
         </w:rPr>
         <w:t xml:space="preserve">Every culture contains prejudice and hierarchies, and creates insecurities which takes us away from being human beings, and every person grows up as a cultural being, and to think this can be changed is a misunderstanding of both culture and human nature. Even if we change culture itself, it will not disappear, it is part of our </w:t>
       </w:r>
-      <w:commentRangeStart w:id="37"/>
+      <w:r>
+        <w:fldChar w:fldCharType="begin"/>
+      </w:r>
+      <w:r/>
+      <w:r>
+        <w:fldChar w:fldCharType="separate"/>
+      </w:r>
       <w:r>
         <w:rPr>
           <w:rFonts w:ascii="Times New Roman" w:hAnsi="Times New Roman"/>
         </w:rPr>
         <w:t>biological</w:t>
       </w:r>
-      <w:commentRangeEnd w:id="37"/>
-      <w:r>
-        <w:rPr>
-          <w:rFonts w:ascii="Times New Roman" w:hAnsi="Times New Roman"/>
-        </w:rPr>
-      </w:r>
-      <w:r>
-        <w:rPr>
-          <w:rFonts w:ascii="Times New Roman" w:hAnsi="Times New Roman"/>
-        </w:rPr>
-        <w:commentReference w:id="37"/>
+      <w:r>
+        <w:rPr>
+          <w:rFonts w:ascii="Times New Roman" w:hAnsi="Times New Roman"/>
+        </w:rPr>
+      </w:r>
+      <w:r>
+        <w:fldChar w:fldCharType="end"/>
+      </w:r>
+      <w:r>
+        <w:rPr>
+          <w:rFonts w:ascii="Times New Roman" w:hAnsi="Times New Roman"/>
+        </w:rPr>
+        <w:commentReference w:id="56"/>
       </w:r>
       <w:r>
         <w:rPr>
@@ -3264,24 +3649,32 @@
         </w:rPr>
         <w:t xml:space="preserve"> reality just as much as our lack of wings and gills. We are instead left with ourselves, and therein lies the work. What matters is what we do with what we became, and take responsibility for what we become together. Creating a "better" culture, while not necessarily a bad thing, is still a totalitarian approach, and as such achieves little. </w:t>
       </w:r>
-      <w:commentRangeStart w:id="38"/>
+      <w:r>
+        <w:fldChar w:fldCharType="begin"/>
+      </w:r>
+      <w:r/>
+      <w:r>
+        <w:fldChar w:fldCharType="separate"/>
+      </w:r>
       <w:r>
         <w:rPr>
           <w:rFonts w:ascii="Times New Roman" w:hAnsi="Times New Roman"/>
         </w:rPr>
         <w:t xml:space="preserve">However, we can help create spaces for others to form and transform within, together. Creating spaces of sincerity. </w:t>
       </w:r>
-      <w:commentRangeEnd w:id="38"/>
-      <w:r>
-        <w:rPr>
-          <w:rFonts w:ascii="Times New Roman" w:hAnsi="Times New Roman"/>
-        </w:rPr>
-      </w:r>
-      <w:r>
-        <w:rPr>
-          <w:rFonts w:ascii="Times New Roman" w:hAnsi="Times New Roman"/>
-        </w:rPr>
-        <w:commentReference w:id="38"/>
+      <w:r>
+        <w:rPr>
+          <w:rFonts w:ascii="Times New Roman" w:hAnsi="Times New Roman"/>
+        </w:rPr>
+      </w:r>
+      <w:r>
+        <w:fldChar w:fldCharType="end"/>
+      </w:r>
+      <w:r>
+        <w:rPr>
+          <w:rFonts w:ascii="Times New Roman" w:hAnsi="Times New Roman"/>
+        </w:rPr>
+        <w:commentReference w:id="57"/>
       </w:r>
     </w:p>
     <w:p>
@@ -3365,24 +3758,32 @@
         </w:rPr>
         <w:t xml:space="preserve">It </w:t>
       </w:r>
-      <w:commentRangeStart w:id="39"/>
+      <w:r>
+        <w:fldChar w:fldCharType="begin"/>
+      </w:r>
+      <w:r/>
+      <w:r>
+        <w:fldChar w:fldCharType="separate"/>
+      </w:r>
       <w:r>
         <w:rPr>
           <w:rFonts w:ascii="Times New Roman" w:hAnsi="Times New Roman"/>
         </w:rPr>
         <w:t>may</w:t>
       </w:r>
-      <w:commentRangeEnd w:id="39"/>
-      <w:r>
-        <w:rPr>
-          <w:rFonts w:ascii="Times New Roman" w:hAnsi="Times New Roman"/>
-        </w:rPr>
-      </w:r>
-      <w:r>
-        <w:rPr>
-          <w:rFonts w:ascii="Times New Roman" w:hAnsi="Times New Roman"/>
-        </w:rPr>
-        <w:commentReference w:id="39"/>
+      <w:r>
+        <w:rPr>
+          <w:rFonts w:ascii="Times New Roman" w:hAnsi="Times New Roman"/>
+        </w:rPr>
+      </w:r>
+      <w:r>
+        <w:fldChar w:fldCharType="end"/>
+      </w:r>
+      <w:r>
+        <w:rPr>
+          <w:rFonts w:ascii="Times New Roman" w:hAnsi="Times New Roman"/>
+        </w:rPr>
+        <w:commentReference w:id="58"/>
       </w:r>
       <w:r>
         <w:rPr>
@@ -3428,7 +3829,13 @@
         </w:rPr>
         <w:t xml:space="preserve"> leave the context and seek out a new one. This is insincere politics. However, in order to be engaged in the project of meaningness one also needs to be in a context where one can express one's </w:t>
       </w:r>
-      <w:commentRangeStart w:id="40"/>
+      <w:r>
+        <w:fldChar w:fldCharType="begin"/>
+      </w:r>
+      <w:r/>
+      <w:r>
+        <w:fldChar w:fldCharType="separate"/>
+      </w:r>
       <w:r>
         <w:rPr>
           <w:rFonts w:ascii="Times New Roman" w:hAnsi="Times New Roman"/>
@@ -3436,7 +3843,6 @@
         </w:rPr>
         <w:t>true aspects</w:t>
       </w:r>
-      <w:commentRangeEnd w:id="40"/>
       <w:r>
         <w:rPr>
           <w:rFonts w:ascii="Times New Roman" w:hAnsi="Times New Roman"/>
@@ -3444,11 +3850,14 @@
         </w:rPr>
       </w:r>
       <w:r>
+        <w:fldChar w:fldCharType="end"/>
+      </w:r>
+      <w:r>
         <w:rPr>
           <w:rFonts w:ascii="Times New Roman" w:hAnsi="Times New Roman"/>
           <w:color w:val="000000"/>
         </w:rPr>
-        <w:commentReference w:id="40"/>
+        <w:commentReference w:id="59"/>
       </w:r>
       <w:r>
         <w:rPr>
@@ -3488,7 +3897,13 @@
         </w:rPr>
         <w:t xml:space="preserve">The more sincere strategy is to </w:t>
       </w:r>
-      <w:commentRangeStart w:id="41"/>
+      <w:r>
+        <w:fldChar w:fldCharType="begin"/>
+      </w:r>
+      <w:r/>
+      <w:r>
+        <w:fldChar w:fldCharType="separate"/>
+      </w:r>
       <w:r>
         <w:rPr>
           <w:rFonts w:ascii="Times New Roman" w:hAnsi="Times New Roman"/>
@@ -3496,7 +3911,6 @@
         </w:rPr>
         <w:t>Voice</w:t>
       </w:r>
-      <w:commentRangeEnd w:id="41"/>
       <w:r>
         <w:rPr>
           <w:rFonts w:ascii="Times New Roman" w:hAnsi="Times New Roman"/>
@@ -3504,11 +3918,14 @@
         </w:rPr>
       </w:r>
       <w:r>
+        <w:fldChar w:fldCharType="end"/>
+      </w:r>
+      <w:r>
         <w:rPr>
           <w:rFonts w:ascii="Times New Roman" w:hAnsi="Times New Roman"/>
           <w:color w:val="000000"/>
         </w:rPr>
-        <w:commentReference w:id="41"/>
+        <w:commentReference w:id="60"/>
       </w:r>
       <w:r>
         <w:rPr>
@@ -3546,24 +3963,32 @@
         </w:rPr>
         <w:t>Loyalty is about voicing and staying, as opposed to voicing and exiting. Through loyalty one makes sure that something is happening, through constant voicing and interaction and engagement. Through loyalty, you don't threaten to leave a situation--</w:t>
       </w:r>
-      <w:commentRangeStart w:id="42"/>
+      <w:r>
+        <w:fldChar w:fldCharType="begin"/>
+      </w:r>
+      <w:r/>
+      <w:r>
+        <w:fldChar w:fldCharType="separate"/>
+      </w:r>
       <w:r>
         <w:rPr>
           <w:rFonts w:ascii="Times New Roman" w:hAnsi="Times New Roman"/>
         </w:rPr>
         <w:t>you threaten to stay</w:t>
       </w:r>
-      <w:commentRangeEnd w:id="42"/>
-      <w:r>
-        <w:rPr>
-          <w:rFonts w:ascii="Times New Roman" w:hAnsi="Times New Roman"/>
-        </w:rPr>
-      </w:r>
-      <w:r>
-        <w:rPr>
-          <w:rFonts w:ascii="Times New Roman" w:hAnsi="Times New Roman"/>
-        </w:rPr>
-        <w:commentReference w:id="42"/>
+      <w:r>
+        <w:rPr>
+          <w:rFonts w:ascii="Times New Roman" w:hAnsi="Times New Roman"/>
+        </w:rPr>
+      </w:r>
+      <w:r>
+        <w:fldChar w:fldCharType="end"/>
+      </w:r>
+      <w:r>
+        <w:rPr>
+          <w:rFonts w:ascii="Times New Roman" w:hAnsi="Times New Roman"/>
+        </w:rPr>
+        <w:commentReference w:id="61"/>
       </w:r>
       <w:r>
         <w:rPr>
@@ -3601,24 +4026,32 @@
         </w:rPr>
         <w:t xml:space="preserve">If one engages sincerely with one's context and Eachother, one cannot help but also becoming an </w:t>
       </w:r>
-      <w:commentRangeStart w:id="43"/>
+      <w:r>
+        <w:fldChar w:fldCharType="begin"/>
+      </w:r>
+      <w:r/>
+      <w:r>
+        <w:fldChar w:fldCharType="separate"/>
+      </w:r>
       <w:r>
         <w:rPr>
           <w:rFonts w:ascii="Times New Roman" w:hAnsi="Times New Roman"/>
         </w:rPr>
         <w:t>activist</w:t>
       </w:r>
-      <w:commentRangeEnd w:id="43"/>
-      <w:r>
-        <w:rPr>
-          <w:rFonts w:ascii="Times New Roman" w:hAnsi="Times New Roman"/>
-        </w:rPr>
-      </w:r>
-      <w:r>
-        <w:rPr>
-          <w:rFonts w:ascii="Times New Roman" w:hAnsi="Times New Roman"/>
-        </w:rPr>
-        <w:commentReference w:id="43"/>
+      <w:r>
+        <w:rPr>
+          <w:rFonts w:ascii="Times New Roman" w:hAnsi="Times New Roman"/>
+        </w:rPr>
+      </w:r>
+      <w:r>
+        <w:fldChar w:fldCharType="end"/>
+      </w:r>
+      <w:r>
+        <w:rPr>
+          <w:rFonts w:ascii="Times New Roman" w:hAnsi="Times New Roman"/>
+        </w:rPr>
+        <w:commentReference w:id="62"/>
       </w:r>
       <w:r>
         <w:rPr>
@@ -3682,24 +4115,32 @@
         </w:rPr>
         <w:t xml:space="preserve"> To me, empathy is the ability to listen to and take serious a stranger, to be sincere in the encounter, and act accordingly. (Literature may train us in listening to strangers.) Then empathy becomes solidarity, and if we are true to ourselves, solidarity leads to action, else it does not </w:t>
       </w:r>
-      <w:commentRangeStart w:id="44"/>
+      <w:r>
+        <w:fldChar w:fldCharType="begin"/>
+      </w:r>
+      <w:r/>
+      <w:r>
+        <w:fldChar w:fldCharType="separate"/>
+      </w:r>
       <w:r>
         <w:rPr>
           <w:rFonts w:ascii="Times New Roman" w:hAnsi="Times New Roman"/>
         </w:rPr>
         <w:t>manifest</w:t>
       </w:r>
-      <w:commentRangeEnd w:id="44"/>
-      <w:r>
-        <w:rPr>
-          <w:rFonts w:ascii="Times New Roman" w:hAnsi="Times New Roman"/>
-        </w:rPr>
-      </w:r>
-      <w:r>
-        <w:rPr>
-          <w:rFonts w:ascii="Times New Roman" w:hAnsi="Times New Roman"/>
-        </w:rPr>
-        <w:commentReference w:id="44"/>
+      <w:r>
+        <w:rPr>
+          <w:rFonts w:ascii="Times New Roman" w:hAnsi="Times New Roman"/>
+        </w:rPr>
+      </w:r>
+      <w:r>
+        <w:fldChar w:fldCharType="end"/>
+      </w:r>
+      <w:r>
+        <w:rPr>
+          <w:rFonts w:ascii="Times New Roman" w:hAnsi="Times New Roman"/>
+        </w:rPr>
+        <w:commentReference w:id="63"/>
       </w:r>
       <w:r>
         <w:rPr>
@@ -3758,24 +4199,32 @@
         </w:rPr>
         <w:t xml:space="preserve">One should not do anything with </w:t>
       </w:r>
-      <w:commentRangeStart w:id="45"/>
+      <w:r>
+        <w:fldChar w:fldCharType="begin"/>
+      </w:r>
+      <w:r/>
+      <w:r>
+        <w:fldChar w:fldCharType="separate"/>
+      </w:r>
       <w:r>
         <w:rPr>
           <w:rFonts w:cs="Times New Roman" w:ascii="Times New Roman" w:hAnsi="Times New Roman"/>
         </w:rPr>
         <w:t>another purpose than doing just that</w:t>
       </w:r>
-      <w:commentRangeEnd w:id="45"/>
-      <w:r>
-        <w:rPr>
-          <w:rFonts w:cs="Times New Roman" w:ascii="Times New Roman" w:hAnsi="Times New Roman"/>
-        </w:rPr>
-      </w:r>
-      <w:r>
-        <w:rPr>
-          <w:rFonts w:cs="Times New Roman" w:ascii="Times New Roman" w:hAnsi="Times New Roman"/>
-        </w:rPr>
-        <w:commentReference w:id="45"/>
+      <w:r>
+        <w:rPr>
+          <w:rFonts w:cs="Times New Roman" w:ascii="Times New Roman" w:hAnsi="Times New Roman"/>
+        </w:rPr>
+      </w:r>
+      <w:r>
+        <w:fldChar w:fldCharType="end"/>
+      </w:r>
+      <w:r>
+        <w:rPr>
+          <w:rFonts w:cs="Times New Roman" w:ascii="Times New Roman" w:hAnsi="Times New Roman"/>
+        </w:rPr>
+        <w:commentReference w:id="64"/>
       </w:r>
       <w:r>
         <w:rPr>
@@ -3783,24 +4232,32 @@
         </w:rPr>
         <w:t xml:space="preserve">. A meaningful way to write a book is not so that I can make the money I desperately need, or so that I can get the attention I desperately crave, or to proliferate an idea I deem incredibly important for the world, but only in order to write that </w:t>
       </w:r>
-      <w:commentRangeStart w:id="46"/>
+      <w:r>
+        <w:fldChar w:fldCharType="begin"/>
+      </w:r>
+      <w:r/>
+      <w:r>
+        <w:fldChar w:fldCharType="separate"/>
+      </w:r>
       <w:r>
         <w:rPr>
           <w:rFonts w:cs="Times New Roman" w:ascii="Times New Roman" w:hAnsi="Times New Roman"/>
         </w:rPr>
         <w:t>book</w:t>
       </w:r>
-      <w:commentRangeEnd w:id="46"/>
-      <w:r>
-        <w:rPr>
-          <w:rFonts w:cs="Times New Roman" w:ascii="Times New Roman" w:hAnsi="Times New Roman"/>
-        </w:rPr>
-      </w:r>
-      <w:r>
-        <w:rPr>
-          <w:rFonts w:cs="Times New Roman" w:ascii="Times New Roman" w:hAnsi="Times New Roman"/>
-        </w:rPr>
-        <w:commentReference w:id="46"/>
+      <w:r>
+        <w:rPr>
+          <w:rFonts w:cs="Times New Roman" w:ascii="Times New Roman" w:hAnsi="Times New Roman"/>
+        </w:rPr>
+      </w:r>
+      <w:r>
+        <w:fldChar w:fldCharType="end"/>
+      </w:r>
+      <w:r>
+        <w:rPr>
+          <w:rFonts w:cs="Times New Roman" w:ascii="Times New Roman" w:hAnsi="Times New Roman"/>
+        </w:rPr>
+        <w:commentReference w:id="65"/>
       </w:r>
       <w:r>
         <w:rPr>
@@ -3808,24 +4265,32 @@
         </w:rPr>
         <w:t xml:space="preserve">. The writing then becomes a part of my project of meaningness, a vehicle through which I can challenge my own preconceptions and interact with my surroundings, to bring into existence new aspects of myself. The book then does not become a project, but it becomes assimilated into my own project of meaningness. And the success of the book is not measured by how many copies it sells, but by how true to myself I have been during its writing, and how collusive it has been for my formation and </w:t>
       </w:r>
-      <w:commentRangeStart w:id="47"/>
+      <w:r>
+        <w:fldChar w:fldCharType="begin"/>
+      </w:r>
+      <w:r/>
+      <w:r>
+        <w:fldChar w:fldCharType="separate"/>
+      </w:r>
       <w:r>
         <w:rPr>
           <w:rFonts w:cs="Times New Roman" w:ascii="Times New Roman" w:hAnsi="Times New Roman"/>
         </w:rPr>
         <w:t>transformation</w:t>
       </w:r>
-      <w:commentRangeEnd w:id="47"/>
-      <w:r>
-        <w:rPr>
-          <w:rFonts w:cs="Times New Roman" w:ascii="Times New Roman" w:hAnsi="Times New Roman"/>
-        </w:rPr>
-      </w:r>
-      <w:r>
-        <w:rPr>
-          <w:rFonts w:cs="Times New Roman" w:ascii="Times New Roman" w:hAnsi="Times New Roman"/>
-        </w:rPr>
-        <w:commentReference w:id="47"/>
+      <w:r>
+        <w:rPr>
+          <w:rFonts w:cs="Times New Roman" w:ascii="Times New Roman" w:hAnsi="Times New Roman"/>
+        </w:rPr>
+      </w:r>
+      <w:r>
+        <w:fldChar w:fldCharType="end"/>
+      </w:r>
+      <w:r>
+        <w:rPr>
+          <w:rFonts w:cs="Times New Roman" w:ascii="Times New Roman" w:hAnsi="Times New Roman"/>
+        </w:rPr>
+        <w:commentReference w:id="66"/>
       </w:r>
       <w:r>
         <w:rPr>
@@ -3870,24 +4335,32 @@
         </w:rPr>
         <w:t xml:space="preserve">"But wait a second", Me may protest, "then there is a different purpose for writing the book after all: the purpose of self-knowledge and </w:t>
       </w:r>
-      <w:commentRangeStart w:id="48"/>
+      <w:r>
+        <w:fldChar w:fldCharType="begin"/>
+      </w:r>
+      <w:r/>
+      <w:r>
+        <w:fldChar w:fldCharType="separate"/>
+      </w:r>
       <w:r>
         <w:rPr>
           <w:rFonts w:cs="Times New Roman" w:ascii="Times New Roman" w:hAnsi="Times New Roman"/>
         </w:rPr>
         <w:t>truth</w:t>
       </w:r>
-      <w:commentRangeEnd w:id="48"/>
-      <w:r>
-        <w:rPr>
-          <w:rFonts w:cs="Times New Roman" w:ascii="Times New Roman" w:hAnsi="Times New Roman"/>
-        </w:rPr>
-      </w:r>
-      <w:r>
-        <w:rPr>
-          <w:rFonts w:cs="Times New Roman" w:ascii="Times New Roman" w:hAnsi="Times New Roman"/>
-        </w:rPr>
-        <w:commentReference w:id="48"/>
+      <w:r>
+        <w:rPr>
+          <w:rFonts w:cs="Times New Roman" w:ascii="Times New Roman" w:hAnsi="Times New Roman"/>
+        </w:rPr>
+      </w:r>
+      <w:r>
+        <w:fldChar w:fldCharType="end"/>
+      </w:r>
+      <w:r>
+        <w:rPr>
+          <w:rFonts w:cs="Times New Roman" w:ascii="Times New Roman" w:hAnsi="Times New Roman"/>
+        </w:rPr>
+        <w:commentReference w:id="67"/>
       </w:r>
       <w:r>
         <w:rPr>
@@ -3895,24 +4368,32 @@
         </w:rPr>
         <w:t xml:space="preserve">, etc. You are not writing the book for the purpose of writing the book at all!" And sure, that is a valid protest, but this purpose is qualitatively different form the secondary purposes of fame or money. The writing offers an opportunity to </w:t>
       </w:r>
-      <w:commentRangeStart w:id="49"/>
+      <w:r>
+        <w:fldChar w:fldCharType="begin"/>
+      </w:r>
+      <w:r/>
+      <w:r>
+        <w:fldChar w:fldCharType="separate"/>
+      </w:r>
       <w:r>
         <w:rPr>
           <w:rFonts w:cs="Times New Roman" w:ascii="Times New Roman" w:hAnsi="Times New Roman"/>
         </w:rPr>
         <w:t xml:space="preserve">be true to myself </w:t>
       </w:r>
-      <w:commentRangeEnd w:id="49"/>
-      <w:r>
-        <w:rPr>
-          <w:rFonts w:cs="Times New Roman" w:ascii="Times New Roman" w:hAnsi="Times New Roman"/>
-        </w:rPr>
-      </w:r>
-      <w:r>
-        <w:rPr>
-          <w:rFonts w:cs="Times New Roman" w:ascii="Times New Roman" w:hAnsi="Times New Roman"/>
-        </w:rPr>
-        <w:commentReference w:id="49"/>
+      <w:r>
+        <w:rPr>
+          <w:rFonts w:cs="Times New Roman" w:ascii="Times New Roman" w:hAnsi="Times New Roman"/>
+        </w:rPr>
+      </w:r>
+      <w:r>
+        <w:fldChar w:fldCharType="end"/>
+      </w:r>
+      <w:r>
+        <w:rPr>
+          <w:rFonts w:cs="Times New Roman" w:ascii="Times New Roman" w:hAnsi="Times New Roman"/>
+        </w:rPr>
+        <w:commentReference w:id="68"/>
       </w:r>
       <w:r>
         <w:rPr>
@@ -3920,24 +4401,38 @@
         </w:rPr>
         <w:t xml:space="preserve">which would not have existed without </w:t>
       </w:r>
-      <w:commentRangeStart w:id="50"/>
+      <w:r>
+        <w:fldChar w:fldCharType="begin"/>
+      </w:r>
+      <w:r/>
+      <w:r>
+        <w:fldChar w:fldCharType="separate"/>
+      </w:r>
       <w:r>
         <w:rPr>
           <w:rFonts w:cs="Times New Roman" w:ascii="Times New Roman" w:hAnsi="Times New Roman"/>
         </w:rPr>
         <w:t>it</w:t>
       </w:r>
-      <w:commentRangeEnd w:id="50"/>
-      <w:r>
-        <w:rPr>
-          <w:rFonts w:cs="Times New Roman" w:ascii="Times New Roman" w:hAnsi="Times New Roman"/>
-        </w:rPr>
-      </w:r>
-      <w:r>
-        <w:rPr>
-          <w:rFonts w:cs="Times New Roman" w:ascii="Times New Roman" w:hAnsi="Times New Roman"/>
-        </w:rPr>
-        <w:commentReference w:id="50"/>
+      <w:r>
+        <w:rPr>
+          <w:rFonts w:cs="Times New Roman" w:ascii="Times New Roman" w:hAnsi="Times New Roman"/>
+        </w:rPr>
+      </w:r>
+      <w:r>
+        <w:fldChar w:fldCharType="end"/>
+      </w:r>
+      <w:r>
+        <w:rPr>
+          <w:rFonts w:cs="Times New Roman" w:ascii="Times New Roman" w:hAnsi="Times New Roman"/>
+        </w:rPr>
+        <w:commentReference w:id="69"/>
+      </w:r>
+      <w:r>
+        <w:rPr>
+          <w:rFonts w:cs="Times New Roman" w:ascii="Times New Roman" w:hAnsi="Times New Roman"/>
+        </w:rPr>
+        <w:commentReference w:id="70"/>
       </w:r>
       <w:r>
         <w:rPr>
@@ -3945,24 +4440,38 @@
         </w:rPr>
         <w:t xml:space="preserve">, and this truth would not have been available otherwise either. Therein lies the virtue of sincerity with whatever we happen to engage, through it we bring into existence </w:t>
       </w:r>
-      <w:commentRangeStart w:id="51"/>
+      <w:r>
+        <w:fldChar w:fldCharType="begin"/>
+      </w:r>
+      <w:r/>
+      <w:r>
+        <w:fldChar w:fldCharType="separate"/>
+      </w:r>
       <w:r>
         <w:rPr>
           <w:rFonts w:cs="Times New Roman" w:ascii="Times New Roman" w:hAnsi="Times New Roman"/>
         </w:rPr>
         <w:t>true</w:t>
       </w:r>
-      <w:commentRangeEnd w:id="51"/>
-      <w:r>
-        <w:rPr>
-          <w:rFonts w:cs="Times New Roman" w:ascii="Times New Roman" w:hAnsi="Times New Roman"/>
-        </w:rPr>
-      </w:r>
-      <w:r>
-        <w:rPr>
-          <w:rFonts w:cs="Times New Roman" w:ascii="Times New Roman" w:hAnsi="Times New Roman"/>
-        </w:rPr>
-        <w:commentReference w:id="51"/>
+      <w:r>
+        <w:rPr>
+          <w:rFonts w:cs="Times New Roman" w:ascii="Times New Roman" w:hAnsi="Times New Roman"/>
+        </w:rPr>
+      </w:r>
+      <w:r>
+        <w:fldChar w:fldCharType="end"/>
+      </w:r>
+      <w:r>
+        <w:rPr>
+          <w:rFonts w:cs="Times New Roman" w:ascii="Times New Roman" w:hAnsi="Times New Roman"/>
+        </w:rPr>
+        <w:commentReference w:id="71"/>
+      </w:r>
+      <w:r>
+        <w:rPr>
+          <w:rFonts w:cs="Times New Roman" w:ascii="Times New Roman" w:hAnsi="Times New Roman"/>
+        </w:rPr>
+        <w:commentReference w:id="72"/>
       </w:r>
       <w:r>
         <w:rPr>
@@ -4134,24 +4643,38 @@
         </w:rPr>
         <w:t xml:space="preserve">In Episode 5, Me and Notme are discussing happiness, and Notme me is vaguely dismissive of the whole concept as being something to strive for. One direct path to happiness is to conform to the roles our cultures provide us. This is the stoic approach, and it is the pragmatic approach, and as I showed in </w:t>
       </w:r>
-      <w:commentRangeStart w:id="52"/>
+      <w:r>
+        <w:fldChar w:fldCharType="begin"/>
+      </w:r>
+      <w:r/>
+      <w:r>
+        <w:fldChar w:fldCharType="separate"/>
+      </w:r>
       <w:r>
         <w:rPr>
           <w:rFonts w:ascii="Times New Roman" w:hAnsi="Times New Roman"/>
         </w:rPr>
         <w:t>Episode</w:t>
       </w:r>
-      <w:commentRangeEnd w:id="52"/>
-      <w:r>
-        <w:rPr>
-          <w:rFonts w:ascii="Times New Roman" w:hAnsi="Times New Roman"/>
-        </w:rPr>
-      </w:r>
-      <w:r>
-        <w:rPr>
-          <w:rFonts w:ascii="Times New Roman" w:hAnsi="Times New Roman"/>
-        </w:rPr>
-        <w:commentReference w:id="52"/>
+      <w:r>
+        <w:rPr>
+          <w:rFonts w:ascii="Times New Roman" w:hAnsi="Times New Roman"/>
+        </w:rPr>
+      </w:r>
+      <w:r>
+        <w:fldChar w:fldCharType="end"/>
+      </w:r>
+      <w:r>
+        <w:rPr>
+          <w:rFonts w:ascii="Times New Roman" w:hAnsi="Times New Roman"/>
+        </w:rPr>
+        <w:commentReference w:id="73"/>
+      </w:r>
+      <w:r>
+        <w:rPr>
+          <w:rFonts w:ascii="Times New Roman" w:hAnsi="Times New Roman"/>
+        </w:rPr>
+        <w:commentReference w:id="74"/>
       </w:r>
       <w:r>
         <w:rPr>
@@ -4258,24 +4781,38 @@
         </w:rPr>
         <w:t xml:space="preserve">To seek happiness takes one away from meaningness. On the other hand, it may very well be the case that happiness can come as a consequence of one's attempted meaningness. But not always and not immediately, since meaningness is found outside of the comfort </w:t>
       </w:r>
-      <w:commentRangeStart w:id="53"/>
+      <w:r>
+        <w:fldChar w:fldCharType="begin"/>
+      </w:r>
+      <w:r/>
+      <w:r>
+        <w:fldChar w:fldCharType="separate"/>
+      </w:r>
       <w:r>
         <w:rPr>
           <w:rFonts w:ascii="Times New Roman" w:hAnsi="Times New Roman"/>
         </w:rPr>
         <w:t>zones</w:t>
       </w:r>
-      <w:commentRangeEnd w:id="53"/>
-      <w:r>
-        <w:rPr>
-          <w:rFonts w:ascii="Times New Roman" w:hAnsi="Times New Roman"/>
-        </w:rPr>
-      </w:r>
-      <w:r>
-        <w:rPr>
-          <w:rFonts w:ascii="Times New Roman" w:hAnsi="Times New Roman"/>
-        </w:rPr>
-        <w:commentReference w:id="53"/>
+      <w:r>
+        <w:rPr>
+          <w:rFonts w:ascii="Times New Roman" w:hAnsi="Times New Roman"/>
+        </w:rPr>
+      </w:r>
+      <w:r>
+        <w:fldChar w:fldCharType="end"/>
+      </w:r>
+      <w:r>
+        <w:rPr>
+          <w:rFonts w:ascii="Times New Roman" w:hAnsi="Times New Roman"/>
+        </w:rPr>
+        <w:commentReference w:id="75"/>
+      </w:r>
+      <w:r>
+        <w:rPr>
+          <w:rFonts w:ascii="Times New Roman" w:hAnsi="Times New Roman"/>
+        </w:rPr>
+        <w:commentReference w:id="76"/>
       </w:r>
       <w:r>
         <w:rPr>
@@ -4432,24 +4969,32 @@
         </w:rPr>
         <w:t xml:space="preserve">If an </w:t>
       </w:r>
-      <w:commentRangeStart w:id="54"/>
+      <w:r>
+        <w:fldChar w:fldCharType="begin"/>
+      </w:r>
+      <w:r/>
+      <w:r>
+        <w:fldChar w:fldCharType="separate"/>
+      </w:r>
       <w:r>
         <w:rPr>
           <w:rFonts w:cs="Times New Roman" w:ascii="Times New Roman" w:hAnsi="Times New Roman"/>
         </w:rPr>
         <w:t xml:space="preserve">employer wants to get her employees </w:t>
       </w:r>
-      <w:commentRangeEnd w:id="54"/>
-      <w:r>
-        <w:rPr>
-          <w:rFonts w:cs="Times New Roman" w:ascii="Times New Roman" w:hAnsi="Times New Roman"/>
-        </w:rPr>
-      </w:r>
-      <w:r>
-        <w:rPr>
-          <w:rFonts w:cs="Times New Roman" w:ascii="Times New Roman" w:hAnsi="Times New Roman"/>
-        </w:rPr>
-        <w:commentReference w:id="54"/>
+      <w:r>
+        <w:rPr>
+          <w:rFonts w:cs="Times New Roman" w:ascii="Times New Roman" w:hAnsi="Times New Roman"/>
+        </w:rPr>
+      </w:r>
+      <w:r>
+        <w:fldChar w:fldCharType="end"/>
+      </w:r>
+      <w:r>
+        <w:rPr>
+          <w:rFonts w:cs="Times New Roman" w:ascii="Times New Roman" w:hAnsi="Times New Roman"/>
+        </w:rPr>
+        <w:commentReference w:id="77"/>
       </w:r>
       <w:r>
         <w:rPr>
@@ -4532,24 +5077,38 @@
         </w:rPr>
         <w:t xml:space="preserve"> for many reasons. Maybe people frown upon me for not conforming to the family norm and I yield to the social pressure. I may have found a partner who I think makes me look good in the eyes of others, or a partner whose genes I think will match mine well, so that I can reproduce in an (unconscious or conscious) act of genetic narcissism, or so that I can be a valid member of society. Or maybe I am afraid of growing old alone, and hope that my family will take care of me when that happens. In these cases we do not treat people as people. We even create </w:t>
       </w:r>
-      <w:commentRangeStart w:id="55"/>
+      <w:r>
+        <w:fldChar w:fldCharType="begin"/>
+      </w:r>
+      <w:r/>
+      <w:r>
+        <w:fldChar w:fldCharType="separate"/>
+      </w:r>
       <w:r>
         <w:rPr>
           <w:rFonts w:cs="Times New Roman" w:ascii="Times New Roman" w:hAnsi="Times New Roman"/>
         </w:rPr>
         <w:t xml:space="preserve">new people </w:t>
       </w:r>
-      <w:commentRangeEnd w:id="55"/>
-      <w:r>
-        <w:rPr>
-          <w:rFonts w:cs="Times New Roman" w:ascii="Times New Roman" w:hAnsi="Times New Roman"/>
-        </w:rPr>
-      </w:r>
-      <w:r>
-        <w:rPr>
-          <w:rFonts w:cs="Times New Roman" w:ascii="Times New Roman" w:hAnsi="Times New Roman"/>
-        </w:rPr>
-        <w:commentReference w:id="55"/>
+      <w:r>
+        <w:rPr>
+          <w:rFonts w:cs="Times New Roman" w:ascii="Times New Roman" w:hAnsi="Times New Roman"/>
+        </w:rPr>
+      </w:r>
+      <w:r>
+        <w:fldChar w:fldCharType="end"/>
+      </w:r>
+      <w:r>
+        <w:rPr>
+          <w:rFonts w:cs="Times New Roman" w:ascii="Times New Roman" w:hAnsi="Times New Roman"/>
+        </w:rPr>
+        <w:commentReference w:id="78"/>
+      </w:r>
+      <w:r>
+        <w:rPr>
+          <w:rFonts w:cs="Times New Roman" w:ascii="Times New Roman" w:hAnsi="Times New Roman"/>
+        </w:rPr>
+        <w:commentReference w:id="79"/>
       </w:r>
       <w:r>
         <w:rPr>
@@ -4590,24 +5149,32 @@
         </w:rPr>
         <w:t xml:space="preserve">In a sense all projects, totalitarian or not, of meaningness or none, are about being in a context larger than oneself. That is what is so great about personhood: it is infinite (for all practical purposes). Any other person is greater than myself, and so am I. Which means that deep and sincere engagement in someone else is already to be in a context larger than myself, </w:t>
       </w:r>
-      <w:commentRangeStart w:id="56"/>
+      <w:r>
+        <w:fldChar w:fldCharType="begin"/>
+      </w:r>
+      <w:r/>
+      <w:r>
+        <w:fldChar w:fldCharType="separate"/>
+      </w:r>
       <w:r>
         <w:rPr>
           <w:rFonts w:cs="Times New Roman" w:ascii="Times New Roman" w:hAnsi="Times New Roman"/>
         </w:rPr>
         <w:t>a</w:t>
       </w:r>
-      <w:commentRangeEnd w:id="56"/>
-      <w:r>
-        <w:rPr>
-          <w:rFonts w:cs="Times New Roman" w:ascii="Times New Roman" w:hAnsi="Times New Roman"/>
-        </w:rPr>
-      </w:r>
-      <w:r>
-        <w:rPr>
-          <w:rFonts w:cs="Times New Roman" w:ascii="Times New Roman" w:hAnsi="Times New Roman"/>
-        </w:rPr>
-        <w:commentReference w:id="56"/>
+      <w:r>
+        <w:rPr>
+          <w:rFonts w:cs="Times New Roman" w:ascii="Times New Roman" w:hAnsi="Times New Roman"/>
+        </w:rPr>
+      </w:r>
+      <w:r>
+        <w:fldChar w:fldCharType="end"/>
+      </w:r>
+      <w:r>
+        <w:rPr>
+          <w:rFonts w:cs="Times New Roman" w:ascii="Times New Roman" w:hAnsi="Times New Roman"/>
+        </w:rPr>
+        <w:commentReference w:id="80"/>
       </w:r>
       <w:r>
         <w:rPr>
@@ -4615,24 +5182,32 @@
         </w:rPr>
         <w:t xml:space="preserve"> project of personhood. And there are only so many people in life with whom we can engage so deeply, since we are limited in space and time. As such, life-partners and a </w:t>
       </w:r>
-      <w:commentRangeStart w:id="57"/>
+      <w:r>
+        <w:fldChar w:fldCharType="begin"/>
+      </w:r>
+      <w:r/>
+      <w:r>
+        <w:fldChar w:fldCharType="separate"/>
+      </w:r>
       <w:r>
         <w:rPr>
           <w:rFonts w:cs="Times New Roman" w:ascii="Times New Roman" w:hAnsi="Times New Roman"/>
         </w:rPr>
         <w:t>family</w:t>
       </w:r>
-      <w:commentRangeEnd w:id="57"/>
-      <w:r>
-        <w:rPr>
-          <w:rFonts w:cs="Times New Roman" w:ascii="Times New Roman" w:hAnsi="Times New Roman"/>
-        </w:rPr>
-      </w:r>
-      <w:r>
-        <w:rPr>
-          <w:rFonts w:cs="Times New Roman" w:ascii="Times New Roman" w:hAnsi="Times New Roman"/>
-        </w:rPr>
-        <w:commentReference w:id="57"/>
+      <w:r>
+        <w:rPr>
+          <w:rFonts w:cs="Times New Roman" w:ascii="Times New Roman" w:hAnsi="Times New Roman"/>
+        </w:rPr>
+      </w:r>
+      <w:r>
+        <w:fldChar w:fldCharType="end"/>
+      </w:r>
+      <w:r>
+        <w:rPr>
+          <w:rFonts w:cs="Times New Roman" w:ascii="Times New Roman" w:hAnsi="Times New Roman"/>
+        </w:rPr>
+        <w:commentReference w:id="81"/>
       </w:r>
       <w:r>
         <w:rPr>
@@ -4640,24 +5215,32 @@
         </w:rPr>
         <w:t xml:space="preserve">, treated as human beings, can be the most meaningful thing there </w:t>
       </w:r>
-      <w:commentRangeStart w:id="58"/>
+      <w:r>
+        <w:fldChar w:fldCharType="begin"/>
+      </w:r>
+      <w:r/>
+      <w:r>
+        <w:fldChar w:fldCharType="separate"/>
+      </w:r>
       <w:r>
         <w:rPr>
           <w:rFonts w:cs="Times New Roman" w:ascii="Times New Roman" w:hAnsi="Times New Roman"/>
         </w:rPr>
         <w:t>is</w:t>
       </w:r>
-      <w:commentRangeEnd w:id="58"/>
-      <w:r>
-        <w:rPr>
-          <w:rFonts w:cs="Times New Roman" w:ascii="Times New Roman" w:hAnsi="Times New Roman"/>
-        </w:rPr>
-      </w:r>
-      <w:r>
-        <w:rPr>
-          <w:rFonts w:cs="Times New Roman" w:ascii="Times New Roman" w:hAnsi="Times New Roman"/>
-        </w:rPr>
-        <w:commentReference w:id="58"/>
+      <w:r>
+        <w:rPr>
+          <w:rFonts w:cs="Times New Roman" w:ascii="Times New Roman" w:hAnsi="Times New Roman"/>
+        </w:rPr>
+      </w:r>
+      <w:r>
+        <w:fldChar w:fldCharType="end"/>
+      </w:r>
+      <w:r>
+        <w:rPr>
+          <w:rFonts w:cs="Times New Roman" w:ascii="Times New Roman" w:hAnsi="Times New Roman"/>
+        </w:rPr>
+        <w:commentReference w:id="82"/>
       </w:r>
       <w:r>
         <w:rPr>
@@ -4689,7 +5272,13 @@
           <w:rFonts w:cs="Times New Roman" w:ascii="Times New Roman" w:hAnsi="Times New Roman"/>
         </w:rPr>
       </w:pPr>
-      <w:commentRangeStart w:id="59"/>
+      <w:r>
+        <w:fldChar w:fldCharType="begin"/>
+      </w:r>
+      <w:r/>
+      <w:r>
+        <w:fldChar w:fldCharType="separate"/>
+      </w:r>
       <w:r>
         <w:rPr>
           <w:rFonts w:cs="Times New Roman" w:ascii="Times New Roman" w:hAnsi="Times New Roman"/>
@@ -4698,7 +5287,6 @@
         </w:rPr>
         <w:t>Education</w:t>
       </w:r>
-      <w:commentRangeEnd w:id="59"/>
       <w:r>
         <w:rPr>
           <w:rFonts w:cs="Times New Roman" w:ascii="Times New Roman" w:hAnsi="Times New Roman"/>
@@ -4707,12 +5295,15 @@
         </w:rPr>
       </w:r>
       <w:r>
+        <w:fldChar w:fldCharType="end"/>
+      </w:r>
+      <w:r>
         <w:rPr>
           <w:rFonts w:cs="Times New Roman" w:ascii="Times New Roman" w:hAnsi="Times New Roman"/>
           <w:b/>
           <w:bCs/>
         </w:rPr>
-        <w:commentReference w:id="59"/>
+        <w:commentReference w:id="83"/>
       </w:r>
       <w:r>
         <w:rPr>
@@ -4812,24 +5403,32 @@
         </w:rPr>
         <w:t xml:space="preserve">It is in the nature of modernity to value youth over old age. Since each generation grows up under tangibly different conditions, by the time we are old, we are culturally ancient. On the other hand, if one is engaged in a project of meaningness, the longer we do it, the more we manage to grab our personhood and consciousness. Thereby, one would imagine old age being valued higher than youth, since the young are still slaves under the cultural norms of their generation, still bits of filth waiting to mature. In this sense, a human life is not like a leaf of a tree in the north, sprouting in the spring, being full and productive in providing resources for the trunk during summer and fading, crumbling, and finally falling off in autumn. No, the human life is like the tree itself, growing ever </w:t>
       </w:r>
-      <w:commentRangeStart w:id="60"/>
+      <w:r>
+        <w:fldChar w:fldCharType="begin"/>
+      </w:r>
+      <w:r/>
+      <w:r>
+        <w:fldChar w:fldCharType="separate"/>
+      </w:r>
       <w:r>
         <w:rPr>
           <w:rFonts w:ascii="Times New Roman" w:hAnsi="Times New Roman"/>
         </w:rPr>
         <w:t>stronger</w:t>
       </w:r>
-      <w:commentRangeEnd w:id="60"/>
-      <w:r>
-        <w:rPr>
-          <w:rFonts w:ascii="Times New Roman" w:hAnsi="Times New Roman"/>
-        </w:rPr>
-      </w:r>
-      <w:r>
-        <w:rPr>
-          <w:rFonts w:ascii="Times New Roman" w:hAnsi="Times New Roman"/>
-        </w:rPr>
-        <w:commentReference w:id="60"/>
+      <w:r>
+        <w:rPr>
+          <w:rFonts w:ascii="Times New Roman" w:hAnsi="Times New Roman"/>
+        </w:rPr>
+      </w:r>
+      <w:r>
+        <w:fldChar w:fldCharType="end"/>
+      </w:r>
+      <w:r>
+        <w:rPr>
+          <w:rFonts w:ascii="Times New Roman" w:hAnsi="Times New Roman"/>
+        </w:rPr>
+        <w:commentReference w:id="84"/>
       </w:r>
       <w:r>
         <w:rPr>
@@ -4941,7 +5540,7 @@
           <w:b/>
           <w:bCs/>
         </w:rPr>
-        <w:commentReference w:id="61"/>
+        <w:commentReference w:id="85"/>
       </w:r>
       <w:r>
         <w:rPr>
@@ -4949,7 +5548,7 @@
           <w:b/>
           <w:bCs/>
         </w:rPr>
-        <w:commentReference w:id="62"/>
+        <w:commentReference w:id="86"/>
       </w:r>
     </w:p>
     <w:p>
@@ -4996,7 +5595,13 @@
           <w:iCs/>
         </w:rPr>
       </w:pPr>
-      <w:commentRangeStart w:id="63"/>
+      <w:r>
+        <w:fldChar w:fldCharType="begin"/>
+      </w:r>
+      <w:r/>
+      <w:r>
+        <w:fldChar w:fldCharType="separate"/>
+      </w:r>
       <w:r>
         <w:rPr>
           <w:rFonts w:ascii="Times New Roman" w:hAnsi="Times New Roman"/>
@@ -5005,21 +5610,23 @@
         </w:rPr>
         <w:t>And</w:t>
       </w:r>
-      <w:commentRangeEnd w:id="63"/>
-      <w:r>
-        <w:rPr>
-          <w:rFonts w:ascii="Times New Roman" w:hAnsi="Times New Roman"/>
-          <w:i/>
-          <w:iCs/>
-        </w:rPr>
-      </w:r>
-      <w:r>
-        <w:rPr>
-          <w:rFonts w:ascii="Times New Roman" w:hAnsi="Times New Roman"/>
-          <w:i/>
-          <w:iCs/>
-        </w:rPr>
-        <w:commentReference w:id="63"/>
+      <w:r>
+        <w:rPr>
+          <w:rFonts w:ascii="Times New Roman" w:hAnsi="Times New Roman"/>
+          <w:i/>
+          <w:iCs/>
+        </w:rPr>
+      </w:r>
+      <w:r>
+        <w:fldChar w:fldCharType="end"/>
+      </w:r>
+      <w:r>
+        <w:rPr>
+          <w:rFonts w:ascii="Times New Roman" w:hAnsi="Times New Roman"/>
+          <w:i/>
+          <w:iCs/>
+        </w:rPr>
+        <w:commentReference w:id="87"/>
       </w:r>
       <w:r>
         <w:rPr>
@@ -5222,7 +5829,13 @@
         </w:rPr>
         <w:t xml:space="preserve">Now I see death as a provocation. Please, help me with my reconciliation! For without afterlife or incarnation, of our never-finished transformation, death is nothing but </w:t>
       </w:r>
-      <w:commentRangeStart w:id="64"/>
+      <w:r>
+        <w:fldChar w:fldCharType="begin"/>
+      </w:r>
+      <w:r/>
+      <w:r>
+        <w:fldChar w:fldCharType="separate"/>
+      </w:r>
       <w:r>
         <w:rPr>
           <w:rFonts w:ascii="Times New Roman" w:hAnsi="Times New Roman"/>
@@ -5231,21 +5844,23 @@
         </w:rPr>
         <w:t>truncation</w:t>
       </w:r>
-      <w:commentRangeEnd w:id="64"/>
-      <w:r>
-        <w:rPr>
-          <w:rFonts w:ascii="Times New Roman" w:hAnsi="Times New Roman"/>
-          <w:i/>
-          <w:iCs/>
-        </w:rPr>
-      </w:r>
-      <w:r>
-        <w:rPr>
-          <w:rFonts w:ascii="Times New Roman" w:hAnsi="Times New Roman"/>
-          <w:i/>
-          <w:iCs/>
-        </w:rPr>
-        <w:commentReference w:id="64"/>
+      <w:r>
+        <w:rPr>
+          <w:rFonts w:ascii="Times New Roman" w:hAnsi="Times New Roman"/>
+          <w:i/>
+          <w:iCs/>
+        </w:rPr>
+      </w:r>
+      <w:r>
+        <w:fldChar w:fldCharType="end"/>
+      </w:r>
+      <w:r>
+        <w:rPr>
+          <w:rFonts w:ascii="Times New Roman" w:hAnsi="Times New Roman"/>
+          <w:i/>
+          <w:iCs/>
+        </w:rPr>
+        <w:commentReference w:id="88"/>
       </w:r>
       <w:r>
         <w:rPr>
@@ -5352,7 +5967,50 @@
       </w:r>
     </w:p>
   </w:comment>
-  <w:comment w:id="1" w:author="shambhavi prakash" w:date="2015-06-17T19:42:00Z" w:initials="sp">
+  <w:comment w:id="1" w:author="Unknown Author" w:date="2015-06-20T13:39:41Z" w:initials="">
+    <w:p>
+      <w:r>
+        <w:rPr>
+          <w:rFonts w:cs="FreeSans" w:ascii="Times New Roman" w:hAnsi="Times New Roman" w:eastAsia="Droid Sans Fallback"/>
+          <w:b w:val="false"/>
+          <w:bCs w:val="false"/>
+          <w:i/>
+          <w:iCs w:val="false"/>
+          <w:caps w:val="false"/>
+          <w:smallCaps w:val="false"/>
+          <w:strike w:val="false"/>
+          <w:dstrike w:val="false"/>
+          <w:outline w:val="false"/>
+          <w:shadow w:val="false"/>
+          <w:emboss w:val="false"/>
+          <w:imprint w:val="false"/>
+          <w:color w:val="00000A"/>
+          <w:spacing w:val="0"/>
+          <w:w w:val="100"/>
+          <w:position w:val="0"/>
+          <w:sz w:val="16"/>
+          <w:sz w:val="16"/>
+          <w:szCs w:val="24"/>
+          <w:u w:val="none"/>
+          <w:vertAlign w:val="baseline"/>
+          <w:em w:val="none"/>
+          <w:lang w:bidi="hi-IN" w:val="en-US" w:eastAsia="zh-CN"/>
+        </w:rPr>
+        <w:t>Reply to shambhavi prakash (06/17/2015, 19:42): "..."</w:t>
+      </w:r>
+    </w:p>
+    <w:p>
+      <w:r>
+        <w:rPr>
+          <w:rFonts w:ascii="Times New Roman" w:hAnsi="Times New Roman"/>
+          <w:sz w:val="20"/>
+          <w:lang w:val="en-US" w:eastAsia="zh-CN" w:bidi="hi-IN"/>
+        </w:rPr>
+        <w:t>Done</w:t>
+      </w:r>
+    </w:p>
+  </w:comment>
+  <w:comment w:id="2" w:author="shambhavi prakash" w:date="2015-06-17T19:42:00Z" w:initials="sp">
     <w:p>
       <w:r>
         <w:rPr/>
@@ -5360,7 +6018,50 @@
       </w:r>
     </w:p>
   </w:comment>
-  <w:comment w:id="2" w:author="shambhavi prakash" w:date="2015-06-17T22:22:00Z" w:initials="sp">
+  <w:comment w:id="3" w:author="Unknown Author" w:date="2015-06-20T13:39:48Z" w:initials="">
+    <w:p>
+      <w:r>
+        <w:rPr>
+          <w:rFonts w:cs="FreeSans" w:ascii="Times New Roman" w:hAnsi="Times New Roman" w:eastAsia="Droid Sans Fallback"/>
+          <w:b w:val="false"/>
+          <w:bCs w:val="false"/>
+          <w:i/>
+          <w:iCs w:val="false"/>
+          <w:caps w:val="false"/>
+          <w:smallCaps w:val="false"/>
+          <w:strike w:val="false"/>
+          <w:dstrike w:val="false"/>
+          <w:outline w:val="false"/>
+          <w:shadow w:val="false"/>
+          <w:emboss w:val="false"/>
+          <w:imprint w:val="false"/>
+          <w:color w:val="00000A"/>
+          <w:spacing w:val="0"/>
+          <w:w w:val="100"/>
+          <w:position w:val="0"/>
+          <w:sz w:val="16"/>
+          <w:sz w:val="16"/>
+          <w:szCs w:val="24"/>
+          <w:u w:val="none"/>
+          <w:vertAlign w:val="baseline"/>
+          <w:em w:val="none"/>
+          <w:lang w:bidi="hi-IN" w:val="en-US" w:eastAsia="zh-CN"/>
+        </w:rPr>
+        <w:t>Reply to shambhavi prakash (06/17/2015, 19:42): "..."</w:t>
+      </w:r>
+    </w:p>
+    <w:p>
+      <w:r>
+        <w:rPr>
+          <w:rFonts w:ascii="Times New Roman" w:hAnsi="Times New Roman"/>
+          <w:sz w:val="20"/>
+          <w:lang w:val="en-US" w:eastAsia="zh-CN" w:bidi="hi-IN"/>
+        </w:rPr>
+        <w:t>Done</w:t>
+      </w:r>
+    </w:p>
+  </w:comment>
+  <w:comment w:id="4" w:author="shambhavi prakash" w:date="2015-06-17T22:22:00Z" w:initials="sp">
     <w:p>
       <w:r>
         <w:rPr/>
@@ -5368,7 +6069,7 @@
       </w:r>
     </w:p>
   </w:comment>
-  <w:comment w:id="3" w:author="shambhavi prakash" w:date="2015-06-17T22:21:00Z" w:initials="sp">
+  <w:comment w:id="5" w:author="shambhavi prakash" w:date="2015-06-17T22:21:00Z" w:initials="sp">
     <w:p>
       <w:r>
         <w:rPr/>
@@ -5376,7 +6077,7 @@
       </w:r>
     </w:p>
   </w:comment>
-  <w:comment w:id="4" w:author="shambhavi prakash" w:date="2015-06-17T22:24:00Z" w:initials="sp">
+  <w:comment w:id="6" w:author="shambhavi prakash" w:date="2015-06-17T22:24:00Z" w:initials="sp">
     <w:p>
       <w:r>
         <w:rPr/>
@@ -5384,7 +6085,50 @@
       </w:r>
     </w:p>
   </w:comment>
-  <w:comment w:id="5" w:author="shambhavi prakash" w:date="2015-06-17T22:44:00Z" w:initials="sp">
+  <w:comment w:id="7" w:author="Unknown Author" w:date="2015-06-20T13:40:09Z" w:initials="">
+    <w:p>
+      <w:r>
+        <w:rPr>
+          <w:rFonts w:cs="FreeSans" w:ascii="Times New Roman" w:hAnsi="Times New Roman" w:eastAsia="Droid Sans Fallback"/>
+          <w:b w:val="false"/>
+          <w:bCs w:val="false"/>
+          <w:i/>
+          <w:iCs w:val="false"/>
+          <w:caps w:val="false"/>
+          <w:smallCaps w:val="false"/>
+          <w:strike w:val="false"/>
+          <w:dstrike w:val="false"/>
+          <w:outline w:val="false"/>
+          <w:shadow w:val="false"/>
+          <w:emboss w:val="false"/>
+          <w:imprint w:val="false"/>
+          <w:color w:val="00000A"/>
+          <w:spacing w:val="0"/>
+          <w:w w:val="100"/>
+          <w:position w:val="0"/>
+          <w:sz w:val="16"/>
+          <w:sz w:val="16"/>
+          <w:szCs w:val="24"/>
+          <w:u w:val="none"/>
+          <w:vertAlign w:val="baseline"/>
+          <w:em w:val="none"/>
+          <w:lang w:bidi="hi-IN" w:val="en-US" w:eastAsia="zh-CN"/>
+        </w:rPr>
+        <w:t>Reply to shambhavi prakash (06/17/2015, 22:24): "..."</w:t>
+      </w:r>
+    </w:p>
+    <w:p>
+      <w:r>
+        <w:rPr>
+          <w:rFonts w:ascii="Times New Roman" w:hAnsi="Times New Roman"/>
+          <w:sz w:val="20"/>
+          <w:lang w:val="en-US" w:eastAsia="zh-CN" w:bidi="hi-IN"/>
+        </w:rPr>
+        <w:t>Done</w:t>
+      </w:r>
+    </w:p>
+  </w:comment>
+  <w:comment w:id="8" w:author="shambhavi prakash" w:date="2015-06-17T22:44:00Z" w:initials="sp">
     <w:p>
       <w:r>
         <w:rPr/>
@@ -5392,7 +6136,50 @@
       </w:r>
     </w:p>
   </w:comment>
-  <w:comment w:id="6" w:author="shambhavi prakash" w:date="2015-06-17T22:26:00Z" w:initials="sp">
+  <w:comment w:id="9" w:author="Unknown Author" w:date="2015-06-20T13:40:14Z" w:initials="">
+    <w:p>
+      <w:r>
+        <w:rPr>
+          <w:rFonts w:cs="FreeSans" w:ascii="Times New Roman" w:hAnsi="Times New Roman" w:eastAsia="Droid Sans Fallback"/>
+          <w:b w:val="false"/>
+          <w:bCs w:val="false"/>
+          <w:i/>
+          <w:iCs w:val="false"/>
+          <w:caps w:val="false"/>
+          <w:smallCaps w:val="false"/>
+          <w:strike w:val="false"/>
+          <w:dstrike w:val="false"/>
+          <w:outline w:val="false"/>
+          <w:shadow w:val="false"/>
+          <w:emboss w:val="false"/>
+          <w:imprint w:val="false"/>
+          <w:color w:val="00000A"/>
+          <w:spacing w:val="0"/>
+          <w:w w:val="100"/>
+          <w:position w:val="0"/>
+          <w:sz w:val="16"/>
+          <w:sz w:val="16"/>
+          <w:szCs w:val="24"/>
+          <w:u w:val="none"/>
+          <w:vertAlign w:val="baseline"/>
+          <w:em w:val="none"/>
+          <w:lang w:bidi="hi-IN" w:val="en-US" w:eastAsia="zh-CN"/>
+        </w:rPr>
+        <w:t>Reply to shambhavi prakash (06/17/2015, 22:44): "..."</w:t>
+      </w:r>
+    </w:p>
+    <w:p>
+      <w:r>
+        <w:rPr>
+          <w:rFonts w:ascii="Times New Roman" w:hAnsi="Times New Roman"/>
+          <w:sz w:val="20"/>
+          <w:lang w:val="en-US" w:eastAsia="zh-CN" w:bidi="hi-IN"/>
+        </w:rPr>
+        <w:t>Done</w:t>
+      </w:r>
+    </w:p>
+  </w:comment>
+  <w:comment w:id="10" w:author="shambhavi prakash" w:date="2015-06-17T22:26:00Z" w:initials="sp">
     <w:p>
       <w:r>
         <w:rPr/>
@@ -5400,7 +6187,50 @@
       </w:r>
     </w:p>
   </w:comment>
-  <w:comment w:id="7" w:author="shambhavi prakash" w:date="2015-06-17T22:28:00Z" w:initials="sp">
+  <w:comment w:id="11" w:author="Unknown Author" w:date="2015-06-20T13:39:09Z" w:initials="">
+    <w:p>
+      <w:r>
+        <w:rPr>
+          <w:rFonts w:cs="FreeSans" w:ascii="Times New Roman" w:hAnsi="Times New Roman" w:eastAsia="Droid Sans Fallback"/>
+          <w:b w:val="false"/>
+          <w:bCs w:val="false"/>
+          <w:i/>
+          <w:iCs w:val="false"/>
+          <w:caps w:val="false"/>
+          <w:smallCaps w:val="false"/>
+          <w:strike w:val="false"/>
+          <w:dstrike w:val="false"/>
+          <w:outline w:val="false"/>
+          <w:shadow w:val="false"/>
+          <w:emboss w:val="false"/>
+          <w:imprint w:val="false"/>
+          <w:color w:val="00000A"/>
+          <w:spacing w:val="0"/>
+          <w:w w:val="100"/>
+          <w:position w:val="0"/>
+          <w:sz w:val="16"/>
+          <w:sz w:val="16"/>
+          <w:szCs w:val="24"/>
+          <w:u w:val="none"/>
+          <w:vertAlign w:val="baseline"/>
+          <w:em w:val="none"/>
+          <w:lang w:bidi="hi-IN" w:val="en-US" w:eastAsia="zh-CN"/>
+        </w:rPr>
+        <w:t>Reply to shambhavi prakash (06/17/2015, 22:26): "..."</w:t>
+      </w:r>
+    </w:p>
+    <w:p>
+      <w:r>
+        <w:rPr>
+          <w:rFonts w:ascii="Times New Roman" w:hAnsi="Times New Roman"/>
+          <w:sz w:val="20"/>
+          <w:lang w:val="en-US" w:eastAsia="zh-CN" w:bidi="hi-IN"/>
+        </w:rPr>
+        <w:t>Done</w:t>
+      </w:r>
+    </w:p>
+  </w:comment>
+  <w:comment w:id="12" w:author="shambhavi prakash" w:date="2015-06-17T22:28:00Z" w:initials="sp">
     <w:p>
       <w:r>
         <w:rPr/>
@@ -5408,7 +6238,50 @@
       </w:r>
     </w:p>
   </w:comment>
-  <w:comment w:id="8" w:author="shambhavi prakash" w:date="2015-06-17T22:29:00Z" w:initials="sp">
+  <w:comment w:id="13" w:author="Unknown Author" w:date="2015-06-21T13:33:26Z" w:initials="">
+    <w:p>
+      <w:r>
+        <w:rPr>
+          <w:rFonts w:eastAsia="Droid Sans Fallback" w:cs="FreeSans" w:ascii="Times New Roman" w:hAnsi="Times New Roman"/>
+          <w:b w:val="false"/>
+          <w:bCs w:val="false"/>
+          <w:i/>
+          <w:iCs w:val="false"/>
+          <w:caps w:val="false"/>
+          <w:smallCaps w:val="false"/>
+          <w:strike w:val="false"/>
+          <w:dstrike w:val="false"/>
+          <w:outline w:val="false"/>
+          <w:shadow w:val="false"/>
+          <w:emboss w:val="false"/>
+          <w:imprint w:val="false"/>
+          <w:color w:val="auto"/>
+          <w:spacing w:val="0"/>
+          <w:w w:val="100"/>
+          <w:position w:val="0"/>
+          <w:sz w:val="16"/>
+          <w:sz w:val="16"/>
+          <w:szCs w:val="24"/>
+          <w:u w:val="none"/>
+          <w:vertAlign w:val="baseline"/>
+          <w:em w:val="none"/>
+          <w:lang w:val="en-US" w:eastAsia="zh-CN" w:bidi="hi-IN"/>
+        </w:rPr>
+        <w:t>Reply to shambhavi prakash (06/17/2015, 22:28): "..."</w:t>
+      </w:r>
+    </w:p>
+    <w:p>
+      <w:r>
+        <w:rPr>
+          <w:rFonts w:ascii="Times New Roman" w:hAnsi="Times New Roman"/>
+          <w:sz w:val="20"/>
+          <w:lang w:bidi="hi-IN" w:eastAsia="zh-CN" w:val="en-US"/>
+        </w:rPr>
+        <w:t>Done</w:t>
+      </w:r>
+    </w:p>
+  </w:comment>
+  <w:comment w:id="14" w:author="shambhavi prakash" w:date="2015-06-17T22:29:00Z" w:initials="sp">
     <w:p>
       <w:r>
         <w:rPr/>
@@ -5416,7 +6289,50 @@
       </w:r>
     </w:p>
   </w:comment>
-  <w:comment w:id="9" w:author="shambhavi prakash" w:date="2015-06-17T22:33:00Z" w:initials="sp">
+  <w:comment w:id="15" w:author="Unknown Author" w:date="2015-06-21T13:33:35Z" w:initials="">
+    <w:p>
+      <w:r>
+        <w:rPr>
+          <w:rFonts w:eastAsia="Droid Sans Fallback" w:cs="FreeSans" w:ascii="Times New Roman" w:hAnsi="Times New Roman"/>
+          <w:b w:val="false"/>
+          <w:bCs w:val="false"/>
+          <w:i/>
+          <w:iCs w:val="false"/>
+          <w:caps w:val="false"/>
+          <w:smallCaps w:val="false"/>
+          <w:strike w:val="false"/>
+          <w:dstrike w:val="false"/>
+          <w:outline w:val="false"/>
+          <w:shadow w:val="false"/>
+          <w:emboss w:val="false"/>
+          <w:imprint w:val="false"/>
+          <w:color w:val="auto"/>
+          <w:spacing w:val="0"/>
+          <w:w w:val="100"/>
+          <w:position w:val="0"/>
+          <w:sz w:val="16"/>
+          <w:sz w:val="16"/>
+          <w:szCs w:val="24"/>
+          <w:u w:val="none"/>
+          <w:vertAlign w:val="baseline"/>
+          <w:em w:val="none"/>
+          <w:lang w:val="en-US" w:eastAsia="zh-CN" w:bidi="hi-IN"/>
+        </w:rPr>
+        <w:t>Reply to shambhavi prakash (06/17/2015, 22:29): "..."</w:t>
+      </w:r>
+    </w:p>
+    <w:p>
+      <w:r>
+        <w:rPr>
+          <w:rFonts w:ascii="Times New Roman" w:hAnsi="Times New Roman"/>
+          <w:sz w:val="20"/>
+          <w:lang w:bidi="hi-IN" w:eastAsia="zh-CN" w:val="en-US"/>
+        </w:rPr>
+        <w:t>Done</w:t>
+      </w:r>
+    </w:p>
+  </w:comment>
+  <w:comment w:id="16" w:author="shambhavi prakash" w:date="2015-06-17T22:33:00Z" w:initials="sp">
     <w:p>
       <w:r>
         <w:rPr/>
@@ -5424,14 +6340,50 @@
       </w:r>
     </w:p>
   </w:comment>
-  <w:comment w:id="10" w:author="shambhavi prakash" w:date="2015-06-17T22:40:00Z" w:initials="sp">
-    <w:p>
-      <w:r>
-        <w:rPr/>
+  <w:comment w:id="17" w:author="Unknown Author" w:date="2015-06-21T13:33:42Z" w:initials="">
+    <w:p>
+      <w:r>
+        <w:rPr>
+          <w:rFonts w:eastAsia="Droid Sans Fallback" w:cs="FreeSans" w:ascii="Times New Roman" w:hAnsi="Times New Roman"/>
+          <w:b w:val="false"/>
+          <w:bCs w:val="false"/>
+          <w:i/>
+          <w:iCs w:val="false"/>
+          <w:caps w:val="false"/>
+          <w:smallCaps w:val="false"/>
+          <w:strike w:val="false"/>
+          <w:dstrike w:val="false"/>
+          <w:outline w:val="false"/>
+          <w:shadow w:val="false"/>
+          <w:emboss w:val="false"/>
+          <w:imprint w:val="false"/>
+          <w:color w:val="auto"/>
+          <w:spacing w:val="0"/>
+          <w:w w:val="100"/>
+          <w:position w:val="0"/>
+          <w:sz w:val="16"/>
+          <w:sz w:val="16"/>
+          <w:szCs w:val="24"/>
+          <w:u w:val="none"/>
+          <w:vertAlign w:val="baseline"/>
+          <w:em w:val="none"/>
+          <w:lang w:val="en-US" w:eastAsia="zh-CN" w:bidi="hi-IN"/>
+        </w:rPr>
+        <w:t>Reply to shambhavi prakash (06/17/2015, 22:33): "..."</w:t>
+      </w:r>
+    </w:p>
+    <w:p>
+      <w:r>
+        <w:rPr>
+          <w:rFonts w:ascii="Times New Roman" w:hAnsi="Times New Roman"/>
+          <w:sz w:val="20"/>
+          <w:lang w:bidi="hi-IN" w:eastAsia="zh-CN" w:val="en-US"/>
+        </w:rPr>
+        <w:t>Done</w:t>
       </w:r>
     </w:p>
   </w:comment>
-  <w:comment w:id="11" w:author="shambhavi prakash" w:date="2015-06-17T22:40:00Z" w:initials="sp">
+  <w:comment w:id="18" w:author="shambhavi prakash" w:date="2015-06-17T22:40:00Z" w:initials="sp">
     <w:p>
       <w:r>
         <w:rPr/>
@@ -5439,7 +6391,7 @@
       </w:r>
     </w:p>
   </w:comment>
-  <w:comment w:id="12" w:author="shambhavi prakash" w:date="2015-06-17T22:34:00Z" w:initials="sp">
+  <w:comment w:id="19" w:author="shambhavi prakash" w:date="2015-06-17T22:34:00Z" w:initials="sp">
     <w:p>
       <w:r>
         <w:rPr/>
@@ -5447,7 +6399,7 @@
       </w:r>
     </w:p>
   </w:comment>
-  <w:comment w:id="13" w:author="shambhavi prakash" w:date="2015-06-17T22:42:00Z" w:initials="sp">
+  <w:comment w:id="20" w:author="shambhavi prakash" w:date="2015-06-17T22:42:00Z" w:initials="sp">
     <w:p>
       <w:r>
         <w:rPr/>
@@ -5455,7 +6407,7 @@
       </w:r>
     </w:p>
   </w:comment>
-  <w:comment w:id="14" w:author="shambhavi prakash" w:date="2015-06-17T22:42:00Z" w:initials="sp">
+  <w:comment w:id="21" w:author="shambhavi prakash" w:date="2015-06-17T22:42:00Z" w:initials="sp">
     <w:p>
       <w:r>
         <w:rPr/>
@@ -5463,7 +6415,7 @@
       </w:r>
     </w:p>
   </w:comment>
-  <w:comment w:id="15" w:author="shambhavi prakash" w:date="2015-06-17T22:44:00Z" w:initials="sp">
+  <w:comment w:id="22" w:author="shambhavi prakash" w:date="2015-06-17T22:44:00Z" w:initials="sp">
     <w:p>
       <w:r>
         <w:rPr/>
@@ -5471,7 +6423,7 @@
       </w:r>
     </w:p>
   </w:comment>
-  <w:comment w:id="16" w:author="shambhavi prakash" w:date="2015-06-17T22:51:00Z" w:initials="sp">
+  <w:comment w:id="23" w:author="shambhavi prakash" w:date="2015-06-17T22:51:00Z" w:initials="sp">
     <w:p>
       <w:r>
         <w:rPr/>
@@ -5479,7 +6431,7 @@
       </w:r>
     </w:p>
   </w:comment>
-  <w:comment w:id="17" w:author="shambhavi prakash" w:date="2015-06-17T22:56:00Z" w:initials="sp">
+  <w:comment w:id="24" w:author="shambhavi prakash" w:date="2015-06-17T22:56:00Z" w:initials="sp">
     <w:p>
       <w:r>
         <w:rPr/>
@@ -5487,7 +6439,50 @@
       </w:r>
     </w:p>
   </w:comment>
-  <w:comment w:id="18" w:author="shambhavi prakash" w:date="2015-06-18T13:38:00Z" w:initials="sp">
+  <w:comment w:id="25" w:author="Unknown Author" w:date="2015-06-21T13:39:46Z" w:initials="">
+    <w:p>
+      <w:r>
+        <w:rPr>
+          <w:rFonts w:eastAsia="Droid Sans Fallback" w:cs="FreeSans" w:ascii="Times New Roman" w:hAnsi="Times New Roman"/>
+          <w:b w:val="false"/>
+          <w:bCs w:val="false"/>
+          <w:i/>
+          <w:iCs w:val="false"/>
+          <w:caps w:val="false"/>
+          <w:smallCaps w:val="false"/>
+          <w:strike w:val="false"/>
+          <w:dstrike w:val="false"/>
+          <w:outline w:val="false"/>
+          <w:shadow w:val="false"/>
+          <w:emboss w:val="false"/>
+          <w:imprint w:val="false"/>
+          <w:color w:val="auto"/>
+          <w:spacing w:val="0"/>
+          <w:w w:val="100"/>
+          <w:position w:val="0"/>
+          <w:sz w:val="16"/>
+          <w:sz w:val="16"/>
+          <w:szCs w:val="24"/>
+          <w:u w:val="none"/>
+          <w:vertAlign w:val="baseline"/>
+          <w:em w:val="none"/>
+          <w:lang w:val="en-US" w:eastAsia="zh-CN" w:bidi="hi-IN"/>
+        </w:rPr>
+        <w:t>Reply to shambhavi prakash (06/17/2015, 22:56): "..."</w:t>
+      </w:r>
+    </w:p>
+    <w:p>
+      <w:r>
+        <w:rPr>
+          <w:rFonts w:ascii="Times New Roman" w:hAnsi="Times New Roman"/>
+          <w:sz w:val="20"/>
+          <w:lang w:bidi="hi-IN" w:eastAsia="zh-CN" w:val="en-US"/>
+        </w:rPr>
+        <w:t>Done</w:t>
+      </w:r>
+    </w:p>
+  </w:comment>
+  <w:comment w:id="26" w:author="shambhavi prakash" w:date="2015-06-18T13:38:00Z" w:initials="sp">
     <w:p>
       <w:r>
         <w:rPr/>
@@ -5495,7 +6490,7 @@
       </w:r>
     </w:p>
   </w:comment>
-  <w:comment w:id="19" w:author="shambhavi prakash" w:date="2015-06-17T23:02:00Z" w:initials="sp">
+  <w:comment w:id="27" w:author="shambhavi prakash" w:date="2015-06-17T23:02:00Z" w:initials="sp">
     <w:p>
       <w:r>
         <w:rPr/>
@@ -5514,7 +6509,7 @@
       </w:r>
     </w:p>
   </w:comment>
-  <w:comment w:id="20" w:author="shambhavi prakash" w:date="2015-06-17T23:07:00Z" w:initials="sp">
+  <w:comment w:id="28" w:author="shambhavi prakash" w:date="2015-06-17T23:07:00Z" w:initials="sp">
     <w:p>
       <w:r>
         <w:rPr/>
@@ -5522,7 +6517,50 @@
       </w:r>
     </w:p>
   </w:comment>
-  <w:comment w:id="21" w:author="shambhavi prakash" w:date="2015-06-17T23:08:00Z" w:initials="sp">
+  <w:comment w:id="29" w:author="Unknown Author" w:date="2015-06-20T13:45:12Z" w:initials="">
+    <w:p>
+      <w:r>
+        <w:rPr>
+          <w:rFonts w:cs="FreeSans" w:ascii="Times New Roman" w:hAnsi="Times New Roman" w:eastAsia="Droid Sans Fallback"/>
+          <w:b w:val="false"/>
+          <w:bCs w:val="false"/>
+          <w:i/>
+          <w:iCs w:val="false"/>
+          <w:caps w:val="false"/>
+          <w:smallCaps w:val="false"/>
+          <w:strike w:val="false"/>
+          <w:dstrike w:val="false"/>
+          <w:outline w:val="false"/>
+          <w:shadow w:val="false"/>
+          <w:emboss w:val="false"/>
+          <w:imprint w:val="false"/>
+          <w:color w:val="00000A"/>
+          <w:spacing w:val="0"/>
+          <w:w w:val="100"/>
+          <w:position w:val="0"/>
+          <w:sz w:val="16"/>
+          <w:sz w:val="16"/>
+          <w:szCs w:val="24"/>
+          <w:u w:val="none"/>
+          <w:vertAlign w:val="baseline"/>
+          <w:em w:val="none"/>
+          <w:lang w:bidi="hi-IN" w:val="en-US" w:eastAsia="zh-CN"/>
+        </w:rPr>
+        <w:t>Reply to shambhavi prakash (06/17/2015, 23:07): "..."</w:t>
+      </w:r>
+    </w:p>
+    <w:p>
+      <w:r>
+        <w:rPr>
+          <w:rFonts w:ascii="Times New Roman" w:hAnsi="Times New Roman"/>
+          <w:sz w:val="20"/>
+          <w:lang w:val="en-US" w:eastAsia="zh-CN" w:bidi="hi-IN"/>
+        </w:rPr>
+        <w:t>Done</w:t>
+      </w:r>
+    </w:p>
+  </w:comment>
+  <w:comment w:id="30" w:author="shambhavi prakash" w:date="2015-06-17T23:08:00Z" w:initials="sp">
     <w:p>
       <w:r>
         <w:rPr/>
@@ -5530,7 +6568,50 @@
       </w:r>
     </w:p>
   </w:comment>
-  <w:comment w:id="22" w:author="shambhavi prakash" w:date="2015-06-17T23:10:00Z" w:initials="sp">
+  <w:comment w:id="31" w:author="Unknown Author" w:date="2015-06-20T13:45:26Z" w:initials="">
+    <w:p>
+      <w:r>
+        <w:rPr>
+          <w:rFonts w:cs="FreeSans" w:ascii="Times New Roman" w:hAnsi="Times New Roman" w:eastAsia="Droid Sans Fallback"/>
+          <w:b w:val="false"/>
+          <w:bCs w:val="false"/>
+          <w:i/>
+          <w:iCs w:val="false"/>
+          <w:caps w:val="false"/>
+          <w:smallCaps w:val="false"/>
+          <w:strike w:val="false"/>
+          <w:dstrike w:val="false"/>
+          <w:outline w:val="false"/>
+          <w:shadow w:val="false"/>
+          <w:emboss w:val="false"/>
+          <w:imprint w:val="false"/>
+          <w:color w:val="00000A"/>
+          <w:spacing w:val="0"/>
+          <w:w w:val="100"/>
+          <w:position w:val="0"/>
+          <w:sz w:val="16"/>
+          <w:sz w:val="16"/>
+          <w:szCs w:val="24"/>
+          <w:u w:val="none"/>
+          <w:vertAlign w:val="baseline"/>
+          <w:em w:val="none"/>
+          <w:lang w:bidi="hi-IN" w:val="en-US" w:eastAsia="zh-CN"/>
+        </w:rPr>
+        <w:t>Reply to shambhavi prakash (06/17/2015, 23:08): "..."</w:t>
+      </w:r>
+    </w:p>
+    <w:p>
+      <w:r>
+        <w:rPr>
+          <w:rFonts w:ascii="Times New Roman" w:hAnsi="Times New Roman"/>
+          <w:sz w:val="20"/>
+          <w:lang w:val="en-US" w:eastAsia="zh-CN" w:bidi="hi-IN"/>
+        </w:rPr>
+        <w:t>Done</w:t>
+      </w:r>
+    </w:p>
+  </w:comment>
+  <w:comment w:id="32" w:author="shambhavi prakash" w:date="2015-06-17T23:10:00Z" w:initials="sp">
     <w:p>
       <w:r>
         <w:rPr/>
@@ -5538,7 +6619,50 @@
       </w:r>
     </w:p>
   </w:comment>
-  <w:comment w:id="23" w:author="shambhavi prakash" w:date="2015-06-17T23:11:00Z" w:initials="sp">
+  <w:comment w:id="33" w:author="Unknown Author" w:date="2015-06-20T13:45:59Z" w:initials="">
+    <w:p>
+      <w:r>
+        <w:rPr>
+          <w:rFonts w:cs="FreeSans" w:ascii="Times New Roman" w:hAnsi="Times New Roman" w:eastAsia="Droid Sans Fallback"/>
+          <w:b w:val="false"/>
+          <w:bCs w:val="false"/>
+          <w:i/>
+          <w:iCs w:val="false"/>
+          <w:caps w:val="false"/>
+          <w:smallCaps w:val="false"/>
+          <w:strike w:val="false"/>
+          <w:dstrike w:val="false"/>
+          <w:outline w:val="false"/>
+          <w:shadow w:val="false"/>
+          <w:emboss w:val="false"/>
+          <w:imprint w:val="false"/>
+          <w:color w:val="00000A"/>
+          <w:spacing w:val="0"/>
+          <w:w w:val="100"/>
+          <w:position w:val="0"/>
+          <w:sz w:val="16"/>
+          <w:sz w:val="16"/>
+          <w:szCs w:val="24"/>
+          <w:u w:val="none"/>
+          <w:vertAlign w:val="baseline"/>
+          <w:em w:val="none"/>
+          <w:lang w:bidi="hi-IN" w:val="en-US" w:eastAsia="zh-CN"/>
+        </w:rPr>
+        <w:t>Reply to shambhavi prakash (06/17/2015, 23:10): "..."</w:t>
+      </w:r>
+    </w:p>
+    <w:p>
+      <w:r>
+        <w:rPr>
+          <w:rFonts w:ascii="Times New Roman" w:hAnsi="Times New Roman"/>
+          <w:sz w:val="20"/>
+          <w:lang w:val="en-US" w:eastAsia="zh-CN" w:bidi="hi-IN"/>
+        </w:rPr>
+        <w:t>No, it's not!</w:t>
+      </w:r>
+    </w:p>
+  </w:comment>
+  <w:comment w:id="34" w:author="shambhavi prakash" w:date="2015-06-17T23:11:00Z" w:initials="sp">
     <w:p>
       <w:r>
         <w:rPr/>
@@ -5546,7 +6670,7 @@
       </w:r>
     </w:p>
   </w:comment>
-  <w:comment w:id="24" w:author="shambhavi prakash" w:date="2015-06-17T23:32:00Z" w:initials="sp">
+  <w:comment w:id="35" w:author="shambhavi prakash" w:date="2015-06-17T23:32:00Z" w:initials="sp">
     <w:p>
       <w:r>
         <w:rPr/>
@@ -5554,7 +6678,7 @@
       </w:r>
     </w:p>
   </w:comment>
-  <w:comment w:id="25" w:author="shambhavi prakash" w:date="2015-06-17T23:29:00Z" w:initials="sp">
+  <w:comment w:id="36" w:author="shambhavi prakash" w:date="2015-06-17T23:29:00Z" w:initials="sp">
     <w:p>
       <w:r>
         <w:rPr/>
@@ -5562,7 +6686,7 @@
       </w:r>
     </w:p>
   </w:comment>
-  <w:comment w:id="26" w:author="shambhavi prakash" w:date="2015-06-17T23:34:00Z" w:initials="sp">
+  <w:comment w:id="37" w:author="shambhavi prakash" w:date="2015-06-17T23:34:00Z" w:initials="sp">
     <w:p>
       <w:r>
         <w:rPr/>
@@ -5570,7 +6694,7 @@
       </w:r>
     </w:p>
   </w:comment>
-  <w:comment w:id="27" w:author="shambhavi prakash" w:date="2015-06-17T23:35:00Z" w:initials="sp">
+  <w:comment w:id="38" w:author="shambhavi prakash" w:date="2015-06-17T23:35:00Z" w:initials="sp">
     <w:p>
       <w:r>
         <w:rPr/>
@@ -5578,7 +6702,7 @@
       </w:r>
     </w:p>
   </w:comment>
-  <w:comment w:id="28" w:author="shambhavi prakash" w:date="2015-06-17T23:38:00Z" w:initials="sp">
+  <w:comment w:id="39" w:author="shambhavi prakash" w:date="2015-06-17T23:38:00Z" w:initials="sp">
     <w:p>
       <w:r>
         <w:rPr/>
@@ -5586,7 +6710,7 @@
       </w:r>
     </w:p>
   </w:comment>
-  <w:comment w:id="29" w:author="shambhavi prakash" w:date="2015-06-18T13:39:00Z" w:initials="sp">
+  <w:comment w:id="40" w:author="shambhavi prakash" w:date="2015-06-18T13:39:00Z" w:initials="sp">
     <w:p>
       <w:r>
         <w:rPr/>
@@ -5594,7 +6718,50 @@
       </w:r>
     </w:p>
   </w:comment>
-  <w:comment w:id="30" w:author="shambhavi prakash" w:date="2015-06-18T13:40:00Z" w:initials="sp">
+  <w:comment w:id="41" w:author="Unknown Author" w:date="2015-06-20T17:54:55Z" w:initials="">
+    <w:p>
+      <w:r>
+        <w:rPr>
+          <w:rFonts w:cs="FreeSans" w:ascii="Times New Roman" w:hAnsi="Times New Roman" w:eastAsia="Droid Sans Fallback"/>
+          <w:b w:val="false"/>
+          <w:bCs w:val="false"/>
+          <w:i/>
+          <w:iCs w:val="false"/>
+          <w:caps w:val="false"/>
+          <w:smallCaps w:val="false"/>
+          <w:strike w:val="false"/>
+          <w:dstrike w:val="false"/>
+          <w:outline w:val="false"/>
+          <w:shadow w:val="false"/>
+          <w:emboss w:val="false"/>
+          <w:imprint w:val="false"/>
+          <w:color w:val="00000A"/>
+          <w:spacing w:val="0"/>
+          <w:w w:val="100"/>
+          <w:position w:val="0"/>
+          <w:sz w:val="16"/>
+          <w:sz w:val="16"/>
+          <w:szCs w:val="24"/>
+          <w:u w:val="none"/>
+          <w:vertAlign w:val="baseline"/>
+          <w:em w:val="none"/>
+          <w:lang w:bidi="hi-IN" w:val="en-US" w:eastAsia="zh-CN"/>
+        </w:rPr>
+        <w:t>Reply to shambhavi prakash (06/18/2015, 13:39): "..."</w:t>
+      </w:r>
+    </w:p>
+    <w:p>
+      <w:r>
+        <w:rPr>
+          <w:rFonts w:ascii="Times New Roman" w:hAnsi="Times New Roman"/>
+          <w:sz w:val="20"/>
+          <w:lang w:val="en-US" w:eastAsia="zh-CN" w:bidi="hi-IN"/>
+        </w:rPr>
+        <w:t>Done.</w:t>
+      </w:r>
+    </w:p>
+  </w:comment>
+  <w:comment w:id="42" w:author="shambhavi prakash" w:date="2015-06-18T13:40:00Z" w:initials="sp">
     <w:p>
       <w:r>
         <w:rPr/>
@@ -5602,7 +6769,50 @@
       </w:r>
     </w:p>
   </w:comment>
-  <w:comment w:id="31" w:author="shambhavi prakash" w:date="2015-06-18T13:44:00Z" w:initials="sp">
+  <w:comment w:id="43" w:author="Unknown Author" w:date="2015-06-20T17:54:40Z" w:initials="">
+    <w:p>
+      <w:r>
+        <w:rPr>
+          <w:rFonts w:cs="FreeSans" w:ascii="Times New Roman" w:hAnsi="Times New Roman" w:eastAsia="Droid Sans Fallback"/>
+          <w:b w:val="false"/>
+          <w:bCs w:val="false"/>
+          <w:i/>
+          <w:iCs w:val="false"/>
+          <w:caps w:val="false"/>
+          <w:smallCaps w:val="false"/>
+          <w:strike w:val="false"/>
+          <w:dstrike w:val="false"/>
+          <w:outline w:val="false"/>
+          <w:shadow w:val="false"/>
+          <w:emboss w:val="false"/>
+          <w:imprint w:val="false"/>
+          <w:color w:val="00000A"/>
+          <w:spacing w:val="0"/>
+          <w:w w:val="100"/>
+          <w:position w:val="0"/>
+          <w:sz w:val="16"/>
+          <w:sz w:val="16"/>
+          <w:szCs w:val="24"/>
+          <w:u w:val="none"/>
+          <w:vertAlign w:val="baseline"/>
+          <w:em w:val="none"/>
+          <w:lang w:bidi="hi-IN" w:val="en-US" w:eastAsia="zh-CN"/>
+        </w:rPr>
+        <w:t>Reply to shambhavi prakash (06/18/2015, 13:40): "..."</w:t>
+      </w:r>
+    </w:p>
+    <w:p>
+      <w:r>
+        <w:rPr>
+          <w:rFonts w:ascii="Times New Roman" w:hAnsi="Times New Roman"/>
+          <w:sz w:val="20"/>
+          <w:lang w:val="en-US" w:eastAsia="zh-CN" w:bidi="hi-IN"/>
+        </w:rPr>
+        <w:t>Done.</w:t>
+      </w:r>
+    </w:p>
+  </w:comment>
+  <w:comment w:id="44" w:author="shambhavi prakash" w:date="2015-06-18T13:44:00Z" w:initials="sp">
     <w:p>
       <w:r>
         <w:rPr/>
@@ -5610,7 +6820,50 @@
       </w:r>
     </w:p>
   </w:comment>
-  <w:comment w:id="32" w:author="shambhavi prakash" w:date="2015-06-18T13:53:00Z" w:initials="sp">
+  <w:comment w:id="45" w:author="Unknown Author" w:date="2015-06-21T13:45:59Z" w:initials="">
+    <w:p>
+      <w:r>
+        <w:rPr>
+          <w:rFonts w:eastAsia="Droid Sans Fallback" w:cs="FreeSans" w:ascii="Times New Roman" w:hAnsi="Times New Roman"/>
+          <w:b w:val="false"/>
+          <w:bCs w:val="false"/>
+          <w:i/>
+          <w:iCs w:val="false"/>
+          <w:caps w:val="false"/>
+          <w:smallCaps w:val="false"/>
+          <w:strike w:val="false"/>
+          <w:dstrike w:val="false"/>
+          <w:outline w:val="false"/>
+          <w:shadow w:val="false"/>
+          <w:emboss w:val="false"/>
+          <w:imprint w:val="false"/>
+          <w:color w:val="auto"/>
+          <w:spacing w:val="0"/>
+          <w:w w:val="100"/>
+          <w:position w:val="0"/>
+          <w:sz w:val="16"/>
+          <w:sz w:val="16"/>
+          <w:szCs w:val="24"/>
+          <w:u w:val="none"/>
+          <w:vertAlign w:val="baseline"/>
+          <w:em w:val="none"/>
+          <w:lang w:val="en-US" w:eastAsia="zh-CN" w:bidi="hi-IN"/>
+        </w:rPr>
+        <w:t>Reply to shambhavi prakash (06/18/2015, 13:44): "..."</w:t>
+      </w:r>
+    </w:p>
+    <w:p>
+      <w:r>
+        <w:rPr>
+          <w:rFonts w:ascii="Times New Roman" w:hAnsi="Times New Roman"/>
+          <w:sz w:val="20"/>
+          <w:lang w:bidi="hi-IN" w:eastAsia="zh-CN" w:val="en-US"/>
+        </w:rPr>
+        <w:t>Done</w:t>
+      </w:r>
+    </w:p>
+  </w:comment>
+  <w:comment w:id="46" w:author="shambhavi prakash" w:date="2015-06-18T13:53:00Z" w:initials="sp">
     <w:p>
       <w:r>
         <w:rPr/>
@@ -5618,7 +6871,50 @@
       </w:r>
     </w:p>
   </w:comment>
-  <w:comment w:id="33" w:author="shambhavi prakash" w:date="2015-06-18T13:55:00Z" w:initials="sp">
+  <w:comment w:id="47" w:author="Unknown Author" w:date="2015-06-21T13:46:08Z" w:initials="">
+    <w:p>
+      <w:r>
+        <w:rPr>
+          <w:rFonts w:eastAsia="Droid Sans Fallback" w:cs="FreeSans" w:ascii="Times New Roman" w:hAnsi="Times New Roman"/>
+          <w:b w:val="false"/>
+          <w:bCs w:val="false"/>
+          <w:i/>
+          <w:iCs w:val="false"/>
+          <w:caps w:val="false"/>
+          <w:smallCaps w:val="false"/>
+          <w:strike w:val="false"/>
+          <w:dstrike w:val="false"/>
+          <w:outline w:val="false"/>
+          <w:shadow w:val="false"/>
+          <w:emboss w:val="false"/>
+          <w:imprint w:val="false"/>
+          <w:color w:val="auto"/>
+          <w:spacing w:val="0"/>
+          <w:w w:val="100"/>
+          <w:position w:val="0"/>
+          <w:sz w:val="16"/>
+          <w:sz w:val="16"/>
+          <w:szCs w:val="24"/>
+          <w:u w:val="none"/>
+          <w:vertAlign w:val="baseline"/>
+          <w:em w:val="none"/>
+          <w:lang w:val="en-US" w:eastAsia="zh-CN" w:bidi="hi-IN"/>
+        </w:rPr>
+        <w:t>Reply to shambhavi prakash (06/18/2015, 13:53): "..."</w:t>
+      </w:r>
+    </w:p>
+    <w:p>
+      <w:r>
+        <w:rPr>
+          <w:rFonts w:ascii="Times New Roman" w:hAnsi="Times New Roman"/>
+          <w:sz w:val="20"/>
+          <w:lang w:bidi="hi-IN" w:eastAsia="zh-CN" w:val="en-US"/>
+        </w:rPr>
+        <w:t>Done</w:t>
+      </w:r>
+    </w:p>
+  </w:comment>
+  <w:comment w:id="48" w:author="shambhavi prakash" w:date="2015-06-18T13:55:00Z" w:initials="sp">
     <w:p>
       <w:r>
         <w:rPr/>
@@ -5626,7 +6922,50 @@
       </w:r>
     </w:p>
   </w:comment>
-  <w:comment w:id="34" w:author="shambhavi prakash" w:date="2015-06-18T13:56:00Z" w:initials="sp">
+  <w:comment w:id="49" w:author="Unknown Author" w:date="2015-06-21T13:46:13Z" w:initials="">
+    <w:p>
+      <w:r>
+        <w:rPr>
+          <w:rFonts w:eastAsia="Droid Sans Fallback" w:cs="FreeSans" w:ascii="Times New Roman" w:hAnsi="Times New Roman"/>
+          <w:b w:val="false"/>
+          <w:bCs w:val="false"/>
+          <w:i/>
+          <w:iCs w:val="false"/>
+          <w:caps w:val="false"/>
+          <w:smallCaps w:val="false"/>
+          <w:strike w:val="false"/>
+          <w:dstrike w:val="false"/>
+          <w:outline w:val="false"/>
+          <w:shadow w:val="false"/>
+          <w:emboss w:val="false"/>
+          <w:imprint w:val="false"/>
+          <w:color w:val="auto"/>
+          <w:spacing w:val="0"/>
+          <w:w w:val="100"/>
+          <w:position w:val="0"/>
+          <w:sz w:val="16"/>
+          <w:sz w:val="16"/>
+          <w:szCs w:val="24"/>
+          <w:u w:val="none"/>
+          <w:vertAlign w:val="baseline"/>
+          <w:em w:val="none"/>
+          <w:lang w:val="en-US" w:eastAsia="zh-CN" w:bidi="hi-IN"/>
+        </w:rPr>
+        <w:t>Reply to shambhavi prakash (06/18/2015, 13:55): "..."</w:t>
+      </w:r>
+    </w:p>
+    <w:p>
+      <w:r>
+        <w:rPr>
+          <w:rFonts w:ascii="Times New Roman" w:hAnsi="Times New Roman"/>
+          <w:sz w:val="20"/>
+          <w:lang w:bidi="hi-IN" w:eastAsia="zh-CN" w:val="en-US"/>
+        </w:rPr>
+        <w:t>Done</w:t>
+      </w:r>
+    </w:p>
+  </w:comment>
+  <w:comment w:id="50" w:author="shambhavi prakash" w:date="2015-06-18T13:56:00Z" w:initials="sp">
     <w:p>
       <w:r>
         <w:rPr/>
@@ -5634,7 +6973,50 @@
       </w:r>
     </w:p>
   </w:comment>
-  <w:comment w:id="35" w:author="shambhavi prakash" w:date="2015-06-18T15:07:00Z" w:initials="sp">
+  <w:comment w:id="51" w:author="Unknown Author" w:date="2015-06-20T17:59:47Z" w:initials="">
+    <w:p>
+      <w:r>
+        <w:rPr>
+          <w:rFonts w:cs="FreeSans" w:ascii="Times New Roman" w:hAnsi="Times New Roman" w:eastAsia="Droid Sans Fallback"/>
+          <w:b w:val="false"/>
+          <w:bCs w:val="false"/>
+          <w:i/>
+          <w:iCs w:val="false"/>
+          <w:caps w:val="false"/>
+          <w:smallCaps w:val="false"/>
+          <w:strike w:val="false"/>
+          <w:dstrike w:val="false"/>
+          <w:outline w:val="false"/>
+          <w:shadow w:val="false"/>
+          <w:emboss w:val="false"/>
+          <w:imprint w:val="false"/>
+          <w:color w:val="00000A"/>
+          <w:spacing w:val="0"/>
+          <w:w w:val="100"/>
+          <w:position w:val="0"/>
+          <w:sz w:val="16"/>
+          <w:sz w:val="16"/>
+          <w:szCs w:val="24"/>
+          <w:u w:val="none"/>
+          <w:vertAlign w:val="baseline"/>
+          <w:em w:val="none"/>
+          <w:lang w:bidi="hi-IN" w:val="en-US" w:eastAsia="zh-CN"/>
+        </w:rPr>
+        <w:t>Reply to shambhavi prakash (06/18/2015, 13:56): "..."</w:t>
+      </w:r>
+    </w:p>
+    <w:p>
+      <w:r>
+        <w:rPr>
+          <w:rFonts w:ascii="Times New Roman" w:hAnsi="Times New Roman"/>
+          <w:sz w:val="20"/>
+          <w:lang w:val="en-US" w:eastAsia="zh-CN" w:bidi="hi-IN"/>
+        </w:rPr>
+        <w:t>Done</w:t>
+      </w:r>
+    </w:p>
+  </w:comment>
+  <w:comment w:id="52" w:author="shambhavi prakash" w:date="2015-06-18T15:07:00Z" w:initials="sp">
     <w:p>
       <w:r>
         <w:rPr/>
@@ -5642,7 +7024,50 @@
       </w:r>
     </w:p>
   </w:comment>
-  <w:comment w:id="36" w:author="shambhavi prakash" w:date="2015-06-18T15:08:00Z" w:initials="sp">
+  <w:comment w:id="53" w:author="Unknown Author" w:date="2015-06-21T13:46:25Z" w:initials="">
+    <w:p>
+      <w:r>
+        <w:rPr>
+          <w:rFonts w:eastAsia="Droid Sans Fallback" w:cs="FreeSans" w:ascii="Times New Roman" w:hAnsi="Times New Roman"/>
+          <w:b w:val="false"/>
+          <w:bCs w:val="false"/>
+          <w:i/>
+          <w:iCs w:val="false"/>
+          <w:caps w:val="false"/>
+          <w:smallCaps w:val="false"/>
+          <w:strike w:val="false"/>
+          <w:dstrike w:val="false"/>
+          <w:outline w:val="false"/>
+          <w:shadow w:val="false"/>
+          <w:emboss w:val="false"/>
+          <w:imprint w:val="false"/>
+          <w:color w:val="auto"/>
+          <w:spacing w:val="0"/>
+          <w:w w:val="100"/>
+          <w:position w:val="0"/>
+          <w:sz w:val="16"/>
+          <w:sz w:val="16"/>
+          <w:szCs w:val="24"/>
+          <w:u w:val="none"/>
+          <w:vertAlign w:val="baseline"/>
+          <w:em w:val="none"/>
+          <w:lang w:val="en-US" w:eastAsia="zh-CN" w:bidi="hi-IN"/>
+        </w:rPr>
+        <w:t>Reply to shambhavi prakash (06/18/2015, 15:07): "..."</w:t>
+      </w:r>
+    </w:p>
+    <w:p>
+      <w:r>
+        <w:rPr>
+          <w:rFonts w:ascii="Times New Roman" w:hAnsi="Times New Roman"/>
+          <w:sz w:val="20"/>
+          <w:lang w:bidi="hi-IN" w:eastAsia="zh-CN" w:val="en-US"/>
+        </w:rPr>
+        <w:t>Done</w:t>
+      </w:r>
+    </w:p>
+  </w:comment>
+  <w:comment w:id="54" w:author="shambhavi prakash" w:date="2015-06-18T15:08:00Z" w:initials="sp">
     <w:p>
       <w:r>
         <w:rPr/>
@@ -5656,7 +7081,50 @@
       </w:r>
     </w:p>
   </w:comment>
-  <w:comment w:id="37" w:author="shambhavi prakash" w:date="2015-06-18T15:10:00Z" w:initials="sp">
+  <w:comment w:id="55" w:author="Unknown Author" w:date="2015-06-21T13:46:33Z" w:initials="">
+    <w:p>
+      <w:r>
+        <w:rPr>
+          <w:rFonts w:eastAsia="Droid Sans Fallback" w:cs="FreeSans" w:ascii="Times New Roman" w:hAnsi="Times New Roman"/>
+          <w:b w:val="false"/>
+          <w:bCs w:val="false"/>
+          <w:i/>
+          <w:iCs w:val="false"/>
+          <w:caps w:val="false"/>
+          <w:smallCaps w:val="false"/>
+          <w:strike w:val="false"/>
+          <w:dstrike w:val="false"/>
+          <w:outline w:val="false"/>
+          <w:shadow w:val="false"/>
+          <w:emboss w:val="false"/>
+          <w:imprint w:val="false"/>
+          <w:color w:val="auto"/>
+          <w:spacing w:val="0"/>
+          <w:w w:val="100"/>
+          <w:position w:val="0"/>
+          <w:sz w:val="16"/>
+          <w:sz w:val="16"/>
+          <w:szCs w:val="24"/>
+          <w:u w:val="none"/>
+          <w:vertAlign w:val="baseline"/>
+          <w:em w:val="none"/>
+          <w:lang w:val="en-US" w:eastAsia="zh-CN" w:bidi="hi-IN"/>
+        </w:rPr>
+        <w:t>Reply to shambhavi prakash (06/18/2015, 15:08): "..."</w:t>
+      </w:r>
+    </w:p>
+    <w:p>
+      <w:r>
+        <w:rPr>
+          <w:rFonts w:ascii="Times New Roman" w:hAnsi="Times New Roman"/>
+          <w:sz w:val="20"/>
+          <w:lang w:bidi="hi-IN" w:eastAsia="zh-CN" w:val="en-US"/>
+        </w:rPr>
+        <w:t>Done</w:t>
+      </w:r>
+    </w:p>
+  </w:comment>
+  <w:comment w:id="56" w:author="shambhavi prakash" w:date="2015-06-18T15:10:00Z" w:initials="sp">
     <w:p>
       <w:r>
         <w:rPr/>
@@ -5664,7 +7132,7 @@
       </w:r>
     </w:p>
   </w:comment>
-  <w:comment w:id="38" w:author="shambhavi prakash" w:date="2015-06-18T15:11:00Z" w:initials="sp">
+  <w:comment w:id="57" w:author="shambhavi prakash" w:date="2015-06-18T15:11:00Z" w:initials="sp">
     <w:p>
       <w:r>
         <w:rPr/>
@@ -5678,7 +7146,7 @@
       </w:r>
     </w:p>
   </w:comment>
-  <w:comment w:id="39" w:author="shambhavi prakash" w:date="2015-06-18T15:11:00Z" w:initials="sp">
+  <w:comment w:id="58" w:author="shambhavi prakash" w:date="2015-06-18T15:11:00Z" w:initials="sp">
     <w:p>
       <w:r>
         <w:rPr/>
@@ -5686,7 +7154,7 @@
       </w:r>
     </w:p>
   </w:comment>
-  <w:comment w:id="40" w:author="shambhavi prakash" w:date="2015-06-18T15:12:00Z" w:initials="sp">
+  <w:comment w:id="59" w:author="shambhavi prakash" w:date="2015-06-18T15:12:00Z" w:initials="sp">
     <w:p>
       <w:r>
         <w:rPr/>
@@ -5694,7 +7162,7 @@
       </w:r>
     </w:p>
   </w:comment>
-  <w:comment w:id="41" w:author="shambhavi prakash" w:date="2015-06-18T15:17:00Z" w:initials="sp">
+  <w:comment w:id="60" w:author="shambhavi prakash" w:date="2015-06-18T15:17:00Z" w:initials="sp">
     <w:p>
       <w:r>
         <w:rPr/>
@@ -5702,7 +7170,7 @@
       </w:r>
     </w:p>
   </w:comment>
-  <w:comment w:id="42" w:author="shambhavi prakash" w:date="2015-06-18T15:18:00Z" w:initials="sp">
+  <w:comment w:id="61" w:author="shambhavi prakash" w:date="2015-06-18T15:18:00Z" w:initials="sp">
     <w:p>
       <w:r>
         <w:rPr/>
@@ -5720,7 +7188,7 @@
       </w:r>
     </w:p>
   </w:comment>
-  <w:comment w:id="43" w:author="shambhavi prakash" w:date="2015-06-18T15:19:00Z" w:initials="sp">
+  <w:comment w:id="62" w:author="shambhavi prakash" w:date="2015-06-18T15:19:00Z" w:initials="sp">
     <w:p>
       <w:r>
         <w:rPr/>
@@ -5728,7 +7196,7 @@
       </w:r>
     </w:p>
   </w:comment>
-  <w:comment w:id="44" w:author="shambhavi prakash" w:date="2015-06-18T15:22:00Z" w:initials="sp">
+  <w:comment w:id="63" w:author="shambhavi prakash" w:date="2015-06-18T15:22:00Z" w:initials="sp">
     <w:p>
       <w:r>
         <w:rPr/>
@@ -5752,7 +7220,7 @@
       </w:r>
     </w:p>
   </w:comment>
-  <w:comment w:id="45" w:author="shambhavi prakash" w:date="2015-06-18T15:23:00Z" w:initials="sp">
+  <w:comment w:id="64" w:author="shambhavi prakash" w:date="2015-06-18T15:23:00Z" w:initials="sp">
     <w:p>
       <w:r>
         <w:rPr/>
@@ -5760,7 +7228,7 @@
       </w:r>
     </w:p>
   </w:comment>
-  <w:comment w:id="46" w:author="shambhavi prakash" w:date="2015-06-18T15:24:00Z" w:initials="sp">
+  <w:comment w:id="65" w:author="shambhavi prakash" w:date="2015-06-18T15:24:00Z" w:initials="sp">
     <w:p>
       <w:r>
         <w:rPr/>
@@ -5778,7 +7246,7 @@
       </w:r>
     </w:p>
   </w:comment>
-  <w:comment w:id="47" w:author="shambhavi prakash" w:date="2015-06-18T15:25:00Z" w:initials="sp">
+  <w:comment w:id="66" w:author="shambhavi prakash" w:date="2015-06-18T15:25:00Z" w:initials="sp">
     <w:p>
       <w:r>
         <w:rPr/>
@@ -5786,7 +7254,7 @@
       </w:r>
     </w:p>
   </w:comment>
-  <w:comment w:id="48" w:author="shambhavi prakash" w:date="2015-06-18T15:25:00Z" w:initials="sp">
+  <w:comment w:id="67" w:author="shambhavi prakash" w:date="2015-06-18T15:25:00Z" w:initials="sp">
     <w:p>
       <w:r>
         <w:rPr/>
@@ -5794,7 +7262,7 @@
       </w:r>
     </w:p>
   </w:comment>
-  <w:comment w:id="49" w:author="shambhavi prakash" w:date="2015-06-18T15:27:00Z" w:initials="sp">
+  <w:comment w:id="68" w:author="shambhavi prakash" w:date="2015-06-18T15:27:00Z" w:initials="sp">
     <w:p>
       <w:r>
         <w:rPr/>
@@ -5802,7 +7270,7 @@
       </w:r>
     </w:p>
   </w:comment>
-  <w:comment w:id="50" w:author="shambhavi prakash" w:date="2015-06-18T15:28:00Z" w:initials="sp">
+  <w:comment w:id="69" w:author="shambhavi prakash" w:date="2015-06-18T15:28:00Z" w:initials="sp">
     <w:p>
       <w:r>
         <w:rPr/>
@@ -5810,7 +7278,50 @@
       </w:r>
     </w:p>
   </w:comment>
-  <w:comment w:id="51" w:author="shambhavi prakash" w:date="2015-06-18T15:29:00Z" w:initials="sp">
+  <w:comment w:id="70" w:author="Unknown Author" w:date="2015-06-21T13:50:07Z" w:initials="">
+    <w:p>
+      <w:r>
+        <w:rPr>
+          <w:rFonts w:eastAsia="Droid Sans Fallback" w:cs="FreeSans" w:ascii="Times New Roman" w:hAnsi="Times New Roman"/>
+          <w:b w:val="false"/>
+          <w:bCs w:val="false"/>
+          <w:i/>
+          <w:iCs w:val="false"/>
+          <w:caps w:val="false"/>
+          <w:smallCaps w:val="false"/>
+          <w:strike w:val="false"/>
+          <w:dstrike w:val="false"/>
+          <w:outline w:val="false"/>
+          <w:shadow w:val="false"/>
+          <w:emboss w:val="false"/>
+          <w:imprint w:val="false"/>
+          <w:color w:val="auto"/>
+          <w:spacing w:val="0"/>
+          <w:w w:val="100"/>
+          <w:position w:val="0"/>
+          <w:sz w:val="16"/>
+          <w:sz w:val="16"/>
+          <w:szCs w:val="24"/>
+          <w:u w:val="none"/>
+          <w:vertAlign w:val="baseline"/>
+          <w:em w:val="none"/>
+          <w:lang w:val="en-US" w:eastAsia="zh-CN" w:bidi="hi-IN"/>
+        </w:rPr>
+        <w:t>Reply to shambhavi prakash (06/18/2015, 15:28): "..."</w:t>
+      </w:r>
+    </w:p>
+    <w:p>
+      <w:r>
+        <w:rPr>
+          <w:rFonts w:ascii="Times New Roman" w:hAnsi="Times New Roman"/>
+          <w:sz w:val="20"/>
+          <w:lang w:bidi="hi-IN" w:eastAsia="zh-CN" w:val="en-US"/>
+        </w:rPr>
+        <w:t>Done</w:t>
+      </w:r>
+    </w:p>
+  </w:comment>
+  <w:comment w:id="71" w:author="shambhavi prakash" w:date="2015-06-18T15:29:00Z" w:initials="sp">
     <w:p>
       <w:r>
         <w:rPr/>
@@ -5818,7 +7329,50 @@
       </w:r>
     </w:p>
   </w:comment>
-  <w:comment w:id="52" w:author="shambhavi prakash" w:date="2015-06-18T15:36:00Z" w:initials="sp">
+  <w:comment w:id="72" w:author="Unknown Author" w:date="2015-06-21T13:50:11Z" w:initials="">
+    <w:p>
+      <w:r>
+        <w:rPr>
+          <w:rFonts w:eastAsia="Droid Sans Fallback" w:cs="FreeSans" w:ascii="Times New Roman" w:hAnsi="Times New Roman"/>
+          <w:b w:val="false"/>
+          <w:bCs w:val="false"/>
+          <w:i/>
+          <w:iCs w:val="false"/>
+          <w:caps w:val="false"/>
+          <w:smallCaps w:val="false"/>
+          <w:strike w:val="false"/>
+          <w:dstrike w:val="false"/>
+          <w:outline w:val="false"/>
+          <w:shadow w:val="false"/>
+          <w:emboss w:val="false"/>
+          <w:imprint w:val="false"/>
+          <w:color w:val="auto"/>
+          <w:spacing w:val="0"/>
+          <w:w w:val="100"/>
+          <w:position w:val="0"/>
+          <w:sz w:val="16"/>
+          <w:sz w:val="16"/>
+          <w:szCs w:val="24"/>
+          <w:u w:val="none"/>
+          <w:vertAlign w:val="baseline"/>
+          <w:em w:val="none"/>
+          <w:lang w:val="en-US" w:eastAsia="zh-CN" w:bidi="hi-IN"/>
+        </w:rPr>
+        <w:t>Reply to shambhavi prakash (06/18/2015, 15:29): "..."</w:t>
+      </w:r>
+    </w:p>
+    <w:p>
+      <w:r>
+        <w:rPr>
+          <w:rFonts w:ascii="Times New Roman" w:hAnsi="Times New Roman"/>
+          <w:sz w:val="20"/>
+          <w:lang w:bidi="hi-IN" w:eastAsia="zh-CN" w:val="en-US"/>
+        </w:rPr>
+        <w:t>Done</w:t>
+      </w:r>
+    </w:p>
+  </w:comment>
+  <w:comment w:id="73" w:author="shambhavi prakash" w:date="2015-06-18T15:36:00Z" w:initials="sp">
     <w:p>
       <w:r>
         <w:rPr/>
@@ -5826,7 +7380,50 @@
       </w:r>
     </w:p>
   </w:comment>
-  <w:comment w:id="53" w:author="shambhavi prakash" w:date="2015-06-18T15:37:00Z" w:initials="sp">
+  <w:comment w:id="74" w:author="Unknown Author" w:date="2015-06-20T18:21:20Z" w:initials="">
+    <w:p>
+      <w:r>
+        <w:rPr>
+          <w:rFonts w:cs="FreeSans" w:ascii="Times New Roman" w:hAnsi="Times New Roman" w:eastAsia="Droid Sans Fallback"/>
+          <w:b w:val="false"/>
+          <w:bCs w:val="false"/>
+          <w:i/>
+          <w:iCs w:val="false"/>
+          <w:caps w:val="false"/>
+          <w:smallCaps w:val="false"/>
+          <w:strike w:val="false"/>
+          <w:dstrike w:val="false"/>
+          <w:outline w:val="false"/>
+          <w:shadow w:val="false"/>
+          <w:emboss w:val="false"/>
+          <w:imprint w:val="false"/>
+          <w:color w:val="00000A"/>
+          <w:spacing w:val="0"/>
+          <w:w w:val="100"/>
+          <w:position w:val="0"/>
+          <w:sz w:val="16"/>
+          <w:sz w:val="16"/>
+          <w:szCs w:val="24"/>
+          <w:u w:val="none"/>
+          <w:vertAlign w:val="baseline"/>
+          <w:em w:val="none"/>
+          <w:lang w:bidi="hi-IN" w:val="en-US" w:eastAsia="zh-CN"/>
+        </w:rPr>
+        <w:t>Reply to shambhavi prakash (06/18/2015, 15:36): "..."</w:t>
+      </w:r>
+    </w:p>
+    <w:p>
+      <w:r>
+        <w:rPr>
+          <w:rFonts w:ascii="Times New Roman" w:hAnsi="Times New Roman"/>
+          <w:sz w:val="20"/>
+          <w:lang w:val="en-US" w:eastAsia="zh-CN" w:bidi="hi-IN"/>
+        </w:rPr>
+        <w:t>Done</w:t>
+      </w:r>
+    </w:p>
+  </w:comment>
+  <w:comment w:id="75" w:author="shambhavi prakash" w:date="2015-06-18T15:37:00Z" w:initials="sp">
     <w:p>
       <w:r>
         <w:rPr/>
@@ -5834,7 +7431,50 @@
       </w:r>
     </w:p>
   </w:comment>
-  <w:comment w:id="54" w:author="shambhavi prakash" w:date="2015-06-18T15:38:00Z" w:initials="sp">
+  <w:comment w:id="76" w:author="Unknown Author" w:date="2015-06-20T18:21:26Z" w:initials="">
+    <w:p>
+      <w:r>
+        <w:rPr>
+          <w:rFonts w:cs="FreeSans" w:ascii="Times New Roman" w:hAnsi="Times New Roman" w:eastAsia="Droid Sans Fallback"/>
+          <w:b w:val="false"/>
+          <w:bCs w:val="false"/>
+          <w:i/>
+          <w:iCs w:val="false"/>
+          <w:caps w:val="false"/>
+          <w:smallCaps w:val="false"/>
+          <w:strike w:val="false"/>
+          <w:dstrike w:val="false"/>
+          <w:outline w:val="false"/>
+          <w:shadow w:val="false"/>
+          <w:emboss w:val="false"/>
+          <w:imprint w:val="false"/>
+          <w:color w:val="00000A"/>
+          <w:spacing w:val="0"/>
+          <w:w w:val="100"/>
+          <w:position w:val="0"/>
+          <w:sz w:val="16"/>
+          <w:sz w:val="16"/>
+          <w:szCs w:val="24"/>
+          <w:u w:val="none"/>
+          <w:vertAlign w:val="baseline"/>
+          <w:em w:val="none"/>
+          <w:lang w:bidi="hi-IN" w:val="en-US" w:eastAsia="zh-CN"/>
+        </w:rPr>
+        <w:t>Reply to shambhavi prakash (06/18/2015, 15:37): "..."</w:t>
+      </w:r>
+    </w:p>
+    <w:p>
+      <w:r>
+        <w:rPr>
+          <w:rFonts w:ascii="Times New Roman" w:hAnsi="Times New Roman"/>
+          <w:sz w:val="20"/>
+          <w:lang w:val="en-US" w:eastAsia="zh-CN" w:bidi="hi-IN"/>
+        </w:rPr>
+        <w:t>Done</w:t>
+      </w:r>
+    </w:p>
+  </w:comment>
+  <w:comment w:id="77" w:author="shambhavi prakash" w:date="2015-06-18T15:38:00Z" w:initials="sp">
     <w:p>
       <w:r>
         <w:rPr/>
@@ -5842,7 +7482,7 @@
       </w:r>
     </w:p>
   </w:comment>
-  <w:comment w:id="55" w:author="shambhavi prakash" w:date="2015-06-18T15:39:00Z" w:initials="sp">
+  <w:comment w:id="78" w:author="shambhavi prakash" w:date="2015-06-18T15:39:00Z" w:initials="sp">
     <w:p>
       <w:r>
         <w:rPr/>
@@ -5856,7 +7496,50 @@
       </w:r>
     </w:p>
   </w:comment>
-  <w:comment w:id="56" w:author="shambhavi prakash" w:date="2015-06-18T15:49:00Z" w:initials="sp">
+  <w:comment w:id="79" w:author="Unknown Author" w:date="2015-06-20T13:51:51Z" w:initials="">
+    <w:p>
+      <w:r>
+        <w:rPr>
+          <w:rFonts w:cs="FreeSans" w:ascii="Times New Roman" w:hAnsi="Times New Roman" w:eastAsia="Droid Sans Fallback"/>
+          <w:b w:val="false"/>
+          <w:bCs w:val="false"/>
+          <w:i/>
+          <w:iCs w:val="false"/>
+          <w:caps w:val="false"/>
+          <w:smallCaps w:val="false"/>
+          <w:strike w:val="false"/>
+          <w:dstrike w:val="false"/>
+          <w:outline w:val="false"/>
+          <w:shadow w:val="false"/>
+          <w:emboss w:val="false"/>
+          <w:imprint w:val="false"/>
+          <w:color w:val="00000A"/>
+          <w:spacing w:val="0"/>
+          <w:w w:val="100"/>
+          <w:position w:val="0"/>
+          <w:sz w:val="16"/>
+          <w:sz w:val="16"/>
+          <w:szCs w:val="24"/>
+          <w:u w:val="none"/>
+          <w:vertAlign w:val="baseline"/>
+          <w:em w:val="none"/>
+          <w:lang w:bidi="hi-IN" w:val="en-US" w:eastAsia="zh-CN"/>
+        </w:rPr>
+        <w:t>Reply to shambhavi prakash (06/18/2015, 15:39): "..."</w:t>
+      </w:r>
+    </w:p>
+    <w:p>
+      <w:r>
+        <w:rPr>
+          <w:rFonts w:ascii="Times New Roman" w:hAnsi="Times New Roman"/>
+          <w:sz w:val="20"/>
+          <w:lang w:val="en-US" w:eastAsia="zh-CN" w:bidi="hi-IN"/>
+        </w:rPr>
+        <w:t>Done</w:t>
+      </w:r>
+    </w:p>
+  </w:comment>
+  <w:comment w:id="80" w:author="shambhavi prakash" w:date="2015-06-18T15:49:00Z" w:initials="sp">
     <w:p>
       <w:r>
         <w:rPr/>
@@ -5864,7 +7547,7 @@
       </w:r>
     </w:p>
   </w:comment>
-  <w:comment w:id="57" w:author="shambhavi prakash" w:date="2015-06-18T15:52:00Z" w:initials="sp">
+  <w:comment w:id="81" w:author="shambhavi prakash" w:date="2015-06-18T15:52:00Z" w:initials="sp">
     <w:p>
       <w:r>
         <w:rPr/>
@@ -5872,7 +7555,7 @@
       </w:r>
     </w:p>
   </w:comment>
-  <w:comment w:id="58" w:author="shambhavi prakash" w:date="2015-06-18T15:52:00Z" w:initials="sp">
+  <w:comment w:id="82" w:author="shambhavi prakash" w:date="2015-06-18T15:52:00Z" w:initials="sp">
     <w:p>
       <w:r>
         <w:rPr/>
@@ -5880,7 +7563,7 @@
       </w:r>
     </w:p>
   </w:comment>
-  <w:comment w:id="59" w:author="shambhavi prakash" w:date="2015-06-18T15:53:00Z" w:initials="sp">
+  <w:comment w:id="83" w:author="shambhavi prakash" w:date="2015-06-18T15:53:00Z" w:initials="sp">
     <w:p>
       <w:r>
         <w:rPr/>
@@ -5888,7 +7571,7 @@
       </w:r>
     </w:p>
   </w:comment>
-  <w:comment w:id="60" w:author="shambhavi prakash" w:date="2015-06-18T15:55:00Z" w:initials="sp">
+  <w:comment w:id="84" w:author="shambhavi prakash" w:date="2015-06-18T15:55:00Z" w:initials="sp">
     <w:p>
       <w:r>
         <w:rPr/>
@@ -5902,7 +7585,7 @@
       </w:r>
     </w:p>
   </w:comment>
-  <w:comment w:id="61" w:author="Unknown Author" w:date="2015-06-18T14:39:24Z" w:initials="">
+  <w:comment w:id="85" w:author="Unknown Author" w:date="2015-06-18T14:39:24Z" w:initials="">
     <w:p>
       <w:r>
         <w:rPr>
@@ -5935,7 +7618,7 @@
       </w:r>
     </w:p>
   </w:comment>
-  <w:comment w:id="62" w:author="shambhavi prakash" w:date="2015-06-18T15:56:00Z" w:initials="sp">
+  <w:comment w:id="86" w:author="shambhavi prakash" w:date="2015-06-18T15:56:00Z" w:initials="sp">
     <w:p>
       <w:r>
         <w:rPr/>
@@ -5953,7 +7636,7 @@
       </w:r>
     </w:p>
   </w:comment>
-  <w:comment w:id="63" w:author="shambhavi prakash" w:date="2015-06-18T15:58:00Z" w:initials="sp">
+  <w:comment w:id="87" w:author="shambhavi prakash" w:date="2015-06-18T15:58:00Z" w:initials="sp">
     <w:p>
       <w:r>
         <w:rPr/>
@@ -5961,7 +7644,7 @@
       </w:r>
     </w:p>
   </w:comment>
-  <w:comment w:id="64" w:author="shambhavi prakash" w:date="2015-06-18T15:59:00Z" w:initials="sp">
+  <w:comment w:id="88" w:author="shambhavi prakash" w:date="2015-06-18T15:59:00Z" w:initials="sp">
     <w:p>
       <w:r>
         <w:rPr/>
@@ -6397,9 +8080,7 @@
       </w:r>
       <w:r>
         <w:rPr/>
-        <w:t xml:space="preserve">. An even more efficient method to reach the goal would be to declare a crime-free zone and eradicate any population therein. Or one can change the law such that no-one can commit the crimes left in there. Another goal could be that everyone should get a passing grade out of school. This can be achieved by lowering the passing standards, or making sure everyone learns what will be on the test. </w:t>
-        <w:tab/>
-        <w:t>These totalitarian methods can be contrasted by sincere ones, where the law makers and enforcers sincerely engage with a community. If through that effort the crime rate lowers it was not as a goal but as a consequence of the sincere engagement. With a sincere engagement with school children, their learning and education, the grades may come as a consequence, or they may not (depending on the school system), but either way they will learn more and be richer as human beings. This method will probably not eradicate crime, nor will it pass every school child, which is no longer a problem.</w:t>
+        <w:t>. An even more efficient method to reach the goal would be to declare a crime-free zone and eradicate any population therein. Or one can change the law such that no-one can commit the crimes left in there. Another goal could be that everyone should get a passing grade out of school. This can be achieved by lowering the passing standards, or making sure everyone learns what will be on the test. These totalitarian methods can be contrasted by sincere ones, where the law makers and enforcers sincerely engage with a community. If through that effort the crime rate lowers it was not as a goal but as a consequence of the sincere engagement. With a sincere engagement with school children, their learning and education, the grades may come as a consequence, or they may not (depending on the school system), but either way they will learn more and be richer as human beings. This method will probably not eradicate crime, nor will it pass every school child, which is no longer a problem.</w:t>
       </w:r>
     </w:p>
     <w:p>
@@ -7038,7 +8719,7 @@
     <w:pPr>
       <w:widowControl w:val="false"/>
       <w:suppressAutoHyphens w:val="true"/>
-      <w:overflowPunct w:val="false"/>
+      <w:overflowPunct w:val="true"/>
       <w:bidi w:val="0"/>
       <w:jc w:val="left"/>
     </w:pPr>

</xml_diff>